<commit_message>
Versuchsbericht Typo Messreihenfolge B Messung 2 500 ml
</commit_message>
<xml_diff>
--- a/Versuch_Messsystemanalyse/Versuchsbericht.docx
+++ b/Versuch_Messsystemanalyse/Versuchsbericht.docx
@@ -26,7 +26,7 @@
                 <wp:positionV relativeFrom="margin">
                   <wp:posOffset>0</wp:posOffset>
                 </wp:positionV>
-                <wp:extent cx="5395595" cy="4679315"/>
+                <wp:extent cx="5396230" cy="4679950"/>
                 <wp:effectExtent l="0" t="0" r="0" b="0"/>
                 <wp:wrapNone/>
                 <wp:docPr id="1" name="Textfeld 1"/>
@@ -37,7 +37,7 @@
                       <wps:spPr>
                         <a:xfrm>
                           <a:off x="0" y="0"/>
-                          <a:ext cx="5394960" cy="4678560"/>
+                          <a:ext cx="5395680" cy="4679280"/>
                         </a:xfrm>
                         <a:prstGeom prst="rect">
                           <a:avLst/>
@@ -105,7 +105,7 @@
           </mc:Choice>
           <mc:Fallback>
             <w:pict>
-              <v:rect id="shape_0" ID="Textfeld 1" stroked="f" style="position:absolute;margin-left:0.2pt;margin-top:0pt;width:424.75pt;height:368.35pt;mso-position-horizontal:center;mso-position-vertical-relative:margin">
+              <v:rect id="shape_0" ID="Textfeld 1" stroked="f" style="position:absolute;margin-left:0.15pt;margin-top:0pt;width:424.8pt;height:368.4pt;mso-position-horizontal:center;mso-position-vertical-relative:margin">
                 <w10:wrap type="square"/>
                 <v:fill o:detectmouseclick="t" on="false"/>
                 <v:stroke color="#3465a4" joinstyle="round" endcap="flat"/>
@@ -165,7 +165,7 @@
                 <wp:positionV relativeFrom="margin">
                   <wp:posOffset>8395970</wp:posOffset>
                 </wp:positionV>
-                <wp:extent cx="5402580" cy="404495"/>
+                <wp:extent cx="5403215" cy="405130"/>
                 <wp:effectExtent l="0" t="0" r="0" b="0"/>
                 <wp:wrapNone/>
                 <wp:docPr id="3" name="Textfeld 10"/>
@@ -176,7 +176,7 @@
                       <wps:spPr>
                         <a:xfrm>
                           <a:off x="0" y="0"/>
-                          <a:ext cx="5401800" cy="403920"/>
+                          <a:ext cx="5402520" cy="404640"/>
                         </a:xfrm>
                         <a:prstGeom prst="rect">
                           <a:avLst/>
@@ -223,7 +223,7 @@
           </mc:Choice>
           <mc:Fallback>
             <w:pict>
-              <v:rect id="shape_0" ID="Textfeld 10" stroked="f" style="position:absolute;margin-left:-14.65pt;margin-top:661.1pt;width:425.3pt;height:31.75pt;mso-position-vertical-relative:margin">
+              <v:rect id="shape_0" ID="Textfeld 10" stroked="f" style="position:absolute;margin-left:-14.65pt;margin-top:661.1pt;width:425.35pt;height:31.8pt;mso-position-vertical-relative:margin">
                 <w10:wrap type="square"/>
                 <v:fill o:detectmouseclick="t" on="false"/>
                 <v:stroke color="#3465a4" joinstyle="round" endcap="flat"/>
@@ -262,7 +262,7 @@
                 <wp:positionV relativeFrom="margin">
                   <wp:posOffset>4680585</wp:posOffset>
                 </wp:positionV>
-                <wp:extent cx="5403215" cy="3579495"/>
+                <wp:extent cx="5403850" cy="3580130"/>
                 <wp:effectExtent l="0" t="0" r="0" b="0"/>
                 <wp:wrapNone/>
                 <wp:docPr id="5" name="Textfeld 9"/>
@@ -273,7 +273,7 @@
                       <wps:spPr>
                         <a:xfrm>
                           <a:off x="0" y="0"/>
-                          <a:ext cx="5402520" cy="3578760"/>
+                          <a:ext cx="5403240" cy="3579480"/>
                         </a:xfrm>
                         <a:prstGeom prst="rect">
                           <a:avLst/>
@@ -388,7 +388,7 @@
           </mc:Choice>
           <mc:Fallback>
             <w:pict>
-              <v:rect id="shape_0" ID="Textfeld 9" stroked="f" style="position:absolute;margin-left:-0.1pt;margin-top:368.55pt;width:425.35pt;height:281.75pt;mso-position-horizontal:center;mso-position-vertical-relative:margin">
+              <v:rect id="shape_0" ID="Textfeld 9" stroked="f" style="position:absolute;margin-left:-0.15pt;margin-top:368.55pt;width:425.4pt;height:281.8pt;mso-position-horizontal:center;mso-position-vertical-relative:margin">
                 <w10:wrap type="square"/>
                 <v:fill o:detectmouseclick="t" on="false"/>
                 <v:stroke color="#3465a4" joinstyle="round" endcap="flat"/>
@@ -606,11 +606,7 @@
       </w:pPr>
       <w:r>
         <w:rPr/>
-        <w:t xml:space="preserve">- </w:t>
-      </w:r>
-      <w:r>
-        <w:rPr/>
-        <w:t>Lineare Regression zur Bewerung?</w:t>
+        <w:t>- Lineare Regression zur Bewerung?</w:t>
       </w:r>
     </w:p>
     <w:p>
@@ -639,73 +635,37 @@
       </w:pPr>
       <w:r>
         <w:rPr/>
-        <w:t xml:space="preserve">- je 3 Versuche mit </w:t>
-      </w:r>
-      <w:r>
-        <w:rPr/>
-        <w:t>10</w:t>
-      </w:r>
-      <w:r>
-        <w:rPr/>
-        <w:t xml:space="preserve">0 ml bis 500 ml in </w:t>
-      </w:r>
-      <w:r>
-        <w:rPr/>
-        <w:t>10</w:t>
-      </w:r>
-      <w:r>
-        <w:rPr/>
-        <w:t xml:space="preserve">0 ml Schritten Person A am </w:t>
-      </w:r>
-      <w:r>
-        <w:rPr/>
-        <w:t>12</w:t>
-      </w:r>
-      <w:r>
-        <w:rPr/>
-        <w:t>.11.2020</w:t>
-      </w:r>
-    </w:p>
-    <w:p>
-      <w:pPr>
-        <w:pStyle w:val="Normal"/>
-        <w:rPr/>
-      </w:pPr>
-      <w:r>
-        <w:rPr/>
-        <w:t xml:space="preserve">- </w:t>
-      </w:r>
-      <w:r>
-        <w:rPr/>
-        <w:t>5 verschiedene Gefäße mit xx ml über Messbecher eingefüllt → immer gleiche Probe</w:t>
-      </w:r>
-    </w:p>
-    <w:p>
-      <w:pPr>
-        <w:pStyle w:val="Normal"/>
-        <w:rPr/>
-      </w:pPr>
-      <w:r>
-        <w:rPr/>
-        <w:t xml:space="preserve">- </w:t>
-      </w:r>
-      <w:r>
-        <w:rPr/>
-        <w:t>Leergewicht der Gläser bekannt → abziehen vom Messwert</w:t>
-      </w:r>
-    </w:p>
-    <w:p>
-      <w:pPr>
-        <w:pStyle w:val="Normal"/>
-        <w:rPr/>
-      </w:pPr>
-      <w:r>
-        <w:rPr/>
-        <w:t xml:space="preserve">- </w:t>
-      </w:r>
-      <w:r>
-        <w:rPr/>
-        <w:t xml:space="preserve">zwischen den Einzelmessungen für eine Probe etwas Zeit lassen </w:t>
+        <w:t>- je 3 Versuche mit 100 ml bis 500 ml in 100 ml Schritten Person A am 12.11.2020</w:t>
+      </w:r>
+    </w:p>
+    <w:p>
+      <w:pPr>
+        <w:pStyle w:val="Normal"/>
+        <w:rPr/>
+      </w:pPr>
+      <w:r>
+        <w:rPr/>
+        <w:t>- 5 verschiedene Gefäße mit xx ml über Messbecher eingefüllt → immer gleiche Probe</w:t>
+      </w:r>
+    </w:p>
+    <w:p>
+      <w:pPr>
+        <w:pStyle w:val="Normal"/>
+        <w:rPr/>
+      </w:pPr>
+      <w:r>
+        <w:rPr/>
+        <w:t>- Leergewicht der Gläser bekannt → abziehen vom Messwert</w:t>
+      </w:r>
+    </w:p>
+    <w:p>
+      <w:pPr>
+        <w:pStyle w:val="Normal"/>
+        <w:rPr/>
+      </w:pPr>
+      <w:r>
+        <w:rPr/>
+        <w:t xml:space="preserve">- zwischen den Einzelmessungen für eine Probe etwas Zeit lassen </w:t>
       </w:r>
       <w:r>
         <w:rPr>
@@ -722,11 +682,7 @@
       </w:pPr>
       <w:r>
         <w:rPr/>
-        <w:t xml:space="preserve">- </w:t>
-      </w:r>
-      <w:r>
-        <w:rPr/>
-        <w:t>Probenverwendung randomisieren (siehe Tabelle, mit Matlab gemacht)</w:t>
+        <w:t>- Probenverwendung randomisieren (siehe Tabelle, mit Matlab gemacht)</w:t>
       </w:r>
     </w:p>
     <w:p>
@@ -806,11 +762,7 @@
       </w:pPr>
       <w:r>
         <w:rPr/>
-        <w:t xml:space="preserve">- </w:t>
-      </w:r>
-      <w:r>
-        <w:rPr/>
-        <w:t>gleiches Spiel für Person B, nur zu einem späteren Zeitpunkt und der anderen Reihenfolge (siehe Tabelle)</w:t>
+        <w:t>- gleiches Spiel für Person B, nur zu einem späteren Zeitpunkt und der anderen Reihenfolge (siehe Tabelle)</w:t>
       </w:r>
     </w:p>
     <w:p>
@@ -835,7 +787,7 @@
         </w:tblBorders>
         <w:tblCellMar>
           <w:top w:w="55" w:type="dxa"/>
-          <w:left w:w="54" w:type="dxa"/>
+          <w:left w:w="53" w:type="dxa"/>
           <w:bottom w:w="55" w:type="dxa"/>
           <w:right w:w="55" w:type="dxa"/>
         </w:tblCellMar>
@@ -843,11 +795,12 @@
       <w:tblGrid>
         <w:gridCol w:w="1208"/>
         <w:gridCol w:w="1208"/>
+        <w:gridCol w:w="1209"/>
+        <w:gridCol w:w="1207"/>
+        <w:gridCol w:w="1"/>
         <w:gridCol w:w="1208"/>
-        <w:gridCol w:w="1208"/>
-        <w:gridCol w:w="1208"/>
-        <w:gridCol w:w="1208"/>
-        <w:gridCol w:w="1208"/>
+        <w:gridCol w:w="1209"/>
+        <w:gridCol w:w="1205"/>
       </w:tblGrid>
       <w:tr>
         <w:trPr/>
@@ -876,8 +829,8 @@
         </w:tc>
         <w:tc>
           <w:tcPr>
-            <w:tcW w:w="7248" w:type="dxa"/>
-            <w:gridSpan w:val="6"/>
+            <w:tcW w:w="7247" w:type="dxa"/>
+            <w:gridSpan w:val="7"/>
             <w:tcBorders>
               <w:top w:val="single" w:sz="2" w:space="0" w:color="000000"/>
               <w:left w:val="single" w:sz="2" w:space="0" w:color="000000"/>
@@ -915,6 +868,7 @@
           <w:tcPr>
             <w:tcW w:w="1208" w:type="dxa"/>
             <w:tcBorders>
+              <w:top w:val="single" w:sz="2" w:space="0" w:color="000000"/>
               <w:left w:val="single" w:sz="2" w:space="0" w:color="000000"/>
               <w:bottom w:val="single" w:sz="2" w:space="0" w:color="000000"/>
               <w:insideH w:val="single" w:sz="2" w:space="0" w:color="000000"/>
@@ -938,6 +892,7 @@
             <w:tcW w:w="3624" w:type="dxa"/>
             <w:gridSpan w:val="3"/>
             <w:tcBorders>
+              <w:top w:val="single" w:sz="2" w:space="0" w:color="000000"/>
               <w:left w:val="single" w:sz="2" w:space="0" w:color="000000"/>
               <w:bottom w:val="single" w:sz="2" w:space="0" w:color="000000"/>
               <w:insideH w:val="single" w:sz="2" w:space="0" w:color="000000"/>
@@ -966,9 +921,10 @@
         </w:tc>
         <w:tc>
           <w:tcPr>
-            <w:tcW w:w="3624" w:type="dxa"/>
-            <w:gridSpan w:val="3"/>
-            <w:tcBorders>
+            <w:tcW w:w="3623" w:type="dxa"/>
+            <w:gridSpan w:val="4"/>
+            <w:tcBorders>
+              <w:top w:val="single" w:sz="2" w:space="0" w:color="000000"/>
               <w:left w:val="single" w:sz="2" w:space="0" w:color="000000"/>
               <w:bottom w:val="single" w:sz="2" w:space="0" w:color="000000"/>
               <w:right w:val="single" w:sz="2" w:space="0" w:color="000000"/>
@@ -1004,6 +960,7 @@
           <w:tcPr>
             <w:tcW w:w="1208" w:type="dxa"/>
             <w:tcBorders>
+              <w:top w:val="single" w:sz="2" w:space="0" w:color="000000"/>
               <w:left w:val="single" w:sz="2" w:space="0" w:color="000000"/>
               <w:bottom w:val="single" w:sz="2" w:space="0" w:color="000000"/>
               <w:insideH w:val="single" w:sz="2" w:space="0" w:color="000000"/>
@@ -1034,6 +991,7 @@
           <w:tcPr>
             <w:tcW w:w="1208" w:type="dxa"/>
             <w:tcBorders>
+              <w:top w:val="single" w:sz="2" w:space="0" w:color="000000"/>
               <w:left w:val="single" w:sz="2" w:space="0" w:color="000000"/>
               <w:bottom w:val="single" w:sz="2" w:space="0" w:color="000000"/>
               <w:insideH w:val="single" w:sz="2" w:space="0" w:color="000000"/>
@@ -1062,8 +1020,9 @@
         </w:tc>
         <w:tc>
           <w:tcPr>
-            <w:tcW w:w="1208" w:type="dxa"/>
-            <w:tcBorders>
+            <w:tcW w:w="1209" w:type="dxa"/>
+            <w:tcBorders>
+              <w:top w:val="single" w:sz="2" w:space="0" w:color="000000"/>
               <w:left w:val="single" w:sz="2" w:space="0" w:color="000000"/>
               <w:bottom w:val="single" w:sz="2" w:space="0" w:color="000000"/>
               <w:insideH w:val="single" w:sz="2" w:space="0" w:color="000000"/>
@@ -1093,7 +1052,9 @@
         <w:tc>
           <w:tcPr>
             <w:tcW w:w="1208" w:type="dxa"/>
-            <w:tcBorders>
+            <w:gridSpan w:val="2"/>
+            <w:tcBorders>
+              <w:top w:val="single" w:sz="2" w:space="0" w:color="000000"/>
               <w:left w:val="single" w:sz="2" w:space="0" w:color="000000"/>
               <w:bottom w:val="single" w:sz="2" w:space="0" w:color="000000"/>
               <w:insideH w:val="single" w:sz="2" w:space="0" w:color="000000"/>
@@ -1124,6 +1085,7 @@
           <w:tcPr>
             <w:tcW w:w="1208" w:type="dxa"/>
             <w:tcBorders>
+              <w:top w:val="single" w:sz="2" w:space="0" w:color="000000"/>
               <w:left w:val="single" w:sz="2" w:space="0" w:color="000000"/>
               <w:bottom w:val="single" w:sz="2" w:space="0" w:color="000000"/>
               <w:insideH w:val="single" w:sz="2" w:space="0" w:color="000000"/>
@@ -1152,8 +1114,9 @@
         </w:tc>
         <w:tc>
           <w:tcPr>
-            <w:tcW w:w="1208" w:type="dxa"/>
-            <w:tcBorders>
+            <w:tcW w:w="1209" w:type="dxa"/>
+            <w:tcBorders>
+              <w:top w:val="single" w:sz="2" w:space="0" w:color="000000"/>
               <w:left w:val="single" w:sz="2" w:space="0" w:color="000000"/>
               <w:bottom w:val="single" w:sz="2" w:space="0" w:color="000000"/>
               <w:insideH w:val="single" w:sz="2" w:space="0" w:color="000000"/>
@@ -1182,8 +1145,9 @@
         </w:tc>
         <w:tc>
           <w:tcPr>
-            <w:tcW w:w="1208" w:type="dxa"/>
-            <w:tcBorders>
+            <w:tcW w:w="1205" w:type="dxa"/>
+            <w:tcBorders>
+              <w:top w:val="single" w:sz="2" w:space="0" w:color="000000"/>
               <w:left w:val="single" w:sz="2" w:space="0" w:color="000000"/>
               <w:bottom w:val="single" w:sz="2" w:space="0" w:color="000000"/>
               <w:right w:val="single" w:sz="2" w:space="0" w:color="000000"/>
@@ -1219,6 +1183,7 @@
           <w:tcPr>
             <w:tcW w:w="1208" w:type="dxa"/>
             <w:tcBorders>
+              <w:top w:val="single" w:sz="2" w:space="0" w:color="000000"/>
               <w:left w:val="single" w:sz="2" w:space="0" w:color="000000"/>
               <w:bottom w:val="single" w:sz="2" w:space="0" w:color="000000"/>
               <w:insideH w:val="single" w:sz="2" w:space="0" w:color="000000"/>
@@ -1241,6 +1206,7 @@
           <w:tcPr>
             <w:tcW w:w="1208" w:type="dxa"/>
             <w:tcBorders>
+              <w:top w:val="single" w:sz="2" w:space="0" w:color="000000"/>
               <w:left w:val="single" w:sz="2" w:space="0" w:color="000000"/>
               <w:bottom w:val="single" w:sz="2" w:space="0" w:color="000000"/>
               <w:insideH w:val="single" w:sz="2" w:space="0" w:color="000000"/>
@@ -1261,8 +1227,79 @@
         </w:tc>
         <w:tc>
           <w:tcPr>
+            <w:tcW w:w="1209" w:type="dxa"/>
+            <w:tcBorders>
+              <w:top w:val="single" w:sz="2" w:space="0" w:color="000000"/>
+              <w:left w:val="single" w:sz="2" w:space="0" w:color="000000"/>
+              <w:bottom w:val="single" w:sz="2" w:space="0" w:color="000000"/>
+              <w:insideH w:val="single" w:sz="2" w:space="0" w:color="000000"/>
+            </w:tcBorders>
+            <w:shd w:fill="auto" w:val="clear"/>
+          </w:tcPr>
+          <w:p>
+            <w:pPr>
+              <w:pStyle w:val="TableContents"/>
+              <w:spacing w:before="120" w:after="0"/>
+              <w:rPr/>
+            </w:pPr>
+            <w:r>
+              <w:rPr/>
+              <w:t>1</w:t>
+            </w:r>
+          </w:p>
+        </w:tc>
+        <w:tc>
+          <w:tcPr>
             <w:tcW w:w="1208" w:type="dxa"/>
-            <w:tcBorders>
+            <w:gridSpan w:val="2"/>
+            <w:tcBorders>
+              <w:top w:val="single" w:sz="2" w:space="0" w:color="000000"/>
+              <w:left w:val="single" w:sz="2" w:space="0" w:color="000000"/>
+              <w:bottom w:val="single" w:sz="2" w:space="0" w:color="000000"/>
+              <w:insideH w:val="single" w:sz="2" w:space="0" w:color="000000"/>
+            </w:tcBorders>
+            <w:shd w:fill="auto" w:val="clear"/>
+          </w:tcPr>
+          <w:p>
+            <w:pPr>
+              <w:pStyle w:val="TableContents"/>
+              <w:spacing w:before="120" w:after="0"/>
+              <w:rPr/>
+            </w:pPr>
+            <w:r>
+              <w:rPr/>
+              <w:t>2</w:t>
+            </w:r>
+          </w:p>
+        </w:tc>
+        <w:tc>
+          <w:tcPr>
+            <w:tcW w:w="1208" w:type="dxa"/>
+            <w:tcBorders>
+              <w:top w:val="single" w:sz="2" w:space="0" w:color="000000"/>
+              <w:left w:val="single" w:sz="2" w:space="0" w:color="000000"/>
+              <w:bottom w:val="single" w:sz="2" w:space="0" w:color="000000"/>
+              <w:insideH w:val="single" w:sz="2" w:space="0" w:color="000000"/>
+            </w:tcBorders>
+            <w:shd w:fill="auto" w:val="clear"/>
+          </w:tcPr>
+          <w:p>
+            <w:pPr>
+              <w:pStyle w:val="TableContents"/>
+              <w:spacing w:before="120" w:after="0"/>
+              <w:rPr/>
+            </w:pPr>
+            <w:r>
+              <w:rPr/>
+              <w:t>5</w:t>
+            </w:r>
+          </w:p>
+        </w:tc>
+        <w:tc>
+          <w:tcPr>
+            <w:tcW w:w="1209" w:type="dxa"/>
+            <w:tcBorders>
+              <w:top w:val="single" w:sz="2" w:space="0" w:color="000000"/>
               <w:left w:val="single" w:sz="2" w:space="0" w:color="000000"/>
               <w:bottom w:val="single" w:sz="2" w:space="0" w:color="000000"/>
               <w:insideH w:val="single" w:sz="2" w:space="0" w:color="000000"/>
@@ -1283,74 +1320,9 @@
         </w:tc>
         <w:tc>
           <w:tcPr>
-            <w:tcW w:w="1208" w:type="dxa"/>
-            <w:tcBorders>
-              <w:left w:val="single" w:sz="2" w:space="0" w:color="000000"/>
-              <w:bottom w:val="single" w:sz="2" w:space="0" w:color="000000"/>
-              <w:insideH w:val="single" w:sz="2" w:space="0" w:color="000000"/>
-            </w:tcBorders>
-            <w:shd w:fill="auto" w:val="clear"/>
-          </w:tcPr>
-          <w:p>
-            <w:pPr>
-              <w:pStyle w:val="TableContents"/>
-              <w:spacing w:before="120" w:after="0"/>
-              <w:rPr/>
-            </w:pPr>
-            <w:r>
-              <w:rPr/>
-              <w:t>2</w:t>
-            </w:r>
-          </w:p>
-        </w:tc>
-        <w:tc>
-          <w:tcPr>
-            <w:tcW w:w="1208" w:type="dxa"/>
-            <w:tcBorders>
-              <w:left w:val="single" w:sz="2" w:space="0" w:color="000000"/>
-              <w:bottom w:val="single" w:sz="2" w:space="0" w:color="000000"/>
-              <w:insideH w:val="single" w:sz="2" w:space="0" w:color="000000"/>
-            </w:tcBorders>
-            <w:shd w:fill="auto" w:val="clear"/>
-          </w:tcPr>
-          <w:p>
-            <w:pPr>
-              <w:pStyle w:val="TableContents"/>
-              <w:spacing w:before="120" w:after="0"/>
-              <w:rPr/>
-            </w:pPr>
-            <w:r>
-              <w:rPr/>
-              <w:t>5</w:t>
-            </w:r>
-          </w:p>
-        </w:tc>
-        <w:tc>
-          <w:tcPr>
-            <w:tcW w:w="1208" w:type="dxa"/>
-            <w:tcBorders>
-              <w:left w:val="single" w:sz="2" w:space="0" w:color="000000"/>
-              <w:bottom w:val="single" w:sz="2" w:space="0" w:color="000000"/>
-              <w:insideH w:val="single" w:sz="2" w:space="0" w:color="000000"/>
-            </w:tcBorders>
-            <w:shd w:fill="auto" w:val="clear"/>
-          </w:tcPr>
-          <w:p>
-            <w:pPr>
-              <w:pStyle w:val="TableContents"/>
-              <w:spacing w:before="120" w:after="0"/>
-              <w:rPr/>
-            </w:pPr>
-            <w:r>
-              <w:rPr/>
-              <w:t>1</w:t>
-            </w:r>
-          </w:p>
-        </w:tc>
-        <w:tc>
-          <w:tcPr>
-            <w:tcW w:w="1208" w:type="dxa"/>
-            <w:tcBorders>
+            <w:tcW w:w="1205" w:type="dxa"/>
+            <w:tcBorders>
+              <w:top w:val="single" w:sz="2" w:space="0" w:color="000000"/>
               <w:left w:val="single" w:sz="2" w:space="0" w:color="000000"/>
               <w:bottom w:val="single" w:sz="2" w:space="0" w:color="000000"/>
               <w:right w:val="single" w:sz="2" w:space="0" w:color="000000"/>
@@ -1378,6 +1350,7 @@
           <w:tcPr>
             <w:tcW w:w="1208" w:type="dxa"/>
             <w:tcBorders>
+              <w:top w:val="single" w:sz="2" w:space="0" w:color="000000"/>
               <w:left w:val="single" w:sz="2" w:space="0" w:color="000000"/>
               <w:bottom w:val="single" w:sz="2" w:space="0" w:color="000000"/>
               <w:insideH w:val="single" w:sz="2" w:space="0" w:color="000000"/>
@@ -1400,6 +1373,7 @@
           <w:tcPr>
             <w:tcW w:w="1208" w:type="dxa"/>
             <w:tcBorders>
+              <w:top w:val="single" w:sz="2" w:space="0" w:color="000000"/>
               <w:left w:val="single" w:sz="2" w:space="0" w:color="000000"/>
               <w:bottom w:val="single" w:sz="2" w:space="0" w:color="000000"/>
               <w:insideH w:val="single" w:sz="2" w:space="0" w:color="000000"/>
@@ -1420,23 +1394,48 @@
         </w:tc>
         <w:tc>
           <w:tcPr>
+            <w:tcW w:w="1209" w:type="dxa"/>
+            <w:tcBorders>
+              <w:top w:val="single" w:sz="2" w:space="0" w:color="000000"/>
+              <w:left w:val="single" w:sz="2" w:space="0" w:color="000000"/>
+              <w:bottom w:val="single" w:sz="2" w:space="0" w:color="000000"/>
+              <w:insideH w:val="single" w:sz="2" w:space="0" w:color="000000"/>
+            </w:tcBorders>
+            <w:shd w:fill="auto" w:val="clear"/>
+          </w:tcPr>
+          <w:p>
+            <w:pPr>
+              <w:pStyle w:val="TableContents"/>
+              <w:spacing w:before="120" w:after="0"/>
+              <w:rPr/>
+            </w:pPr>
+            <w:r>
+              <w:rPr/>
+              <w:t>5</w:t>
+            </w:r>
+          </w:p>
+        </w:tc>
+        <w:tc>
+          <w:tcPr>
             <w:tcW w:w="1208" w:type="dxa"/>
-            <w:tcBorders>
-              <w:left w:val="single" w:sz="2" w:space="0" w:color="000000"/>
-              <w:bottom w:val="single" w:sz="2" w:space="0" w:color="000000"/>
-              <w:insideH w:val="single" w:sz="2" w:space="0" w:color="000000"/>
-            </w:tcBorders>
-            <w:shd w:fill="auto" w:val="clear"/>
-          </w:tcPr>
-          <w:p>
-            <w:pPr>
-              <w:pStyle w:val="TableContents"/>
-              <w:spacing w:before="120" w:after="0"/>
-              <w:rPr/>
-            </w:pPr>
-            <w:r>
-              <w:rPr/>
-              <w:t>5</w:t>
+            <w:gridSpan w:val="2"/>
+            <w:tcBorders>
+              <w:top w:val="single" w:sz="2" w:space="0" w:color="000000"/>
+              <w:left w:val="single" w:sz="2" w:space="0" w:color="000000"/>
+              <w:bottom w:val="single" w:sz="2" w:space="0" w:color="000000"/>
+              <w:insideH w:val="single" w:sz="2" w:space="0" w:color="000000"/>
+            </w:tcBorders>
+            <w:shd w:fill="auto" w:val="clear"/>
+          </w:tcPr>
+          <w:p>
+            <w:pPr>
+              <w:pStyle w:val="TableContents"/>
+              <w:spacing w:before="120" w:after="0"/>
+              <w:rPr/>
+            </w:pPr>
+            <w:r>
+              <w:rPr/>
+              <w:t>4</w:t>
             </w:r>
           </w:p>
         </w:tc>
@@ -1444,28 +1443,7 @@
           <w:tcPr>
             <w:tcW w:w="1208" w:type="dxa"/>
             <w:tcBorders>
-              <w:left w:val="single" w:sz="2" w:space="0" w:color="000000"/>
-              <w:bottom w:val="single" w:sz="2" w:space="0" w:color="000000"/>
-              <w:insideH w:val="single" w:sz="2" w:space="0" w:color="000000"/>
-            </w:tcBorders>
-            <w:shd w:fill="auto" w:val="clear"/>
-          </w:tcPr>
-          <w:p>
-            <w:pPr>
-              <w:pStyle w:val="TableContents"/>
-              <w:spacing w:before="120" w:after="0"/>
-              <w:rPr/>
-            </w:pPr>
-            <w:r>
-              <w:rPr/>
-              <w:t>4</w:t>
-            </w:r>
-          </w:p>
-        </w:tc>
-        <w:tc>
-          <w:tcPr>
-            <w:tcW w:w="1208" w:type="dxa"/>
-            <w:tcBorders>
+              <w:top w:val="single" w:sz="2" w:space="0" w:color="000000"/>
               <w:left w:val="single" w:sz="2" w:space="0" w:color="000000"/>
               <w:bottom w:val="single" w:sz="2" w:space="0" w:color="000000"/>
               <w:insideH w:val="single" w:sz="2" w:space="0" w:color="000000"/>
@@ -1486,8 +1464,9 @@
         </w:tc>
         <w:tc>
           <w:tcPr>
-            <w:tcW w:w="1208" w:type="dxa"/>
-            <w:tcBorders>
+            <w:tcW w:w="1209" w:type="dxa"/>
+            <w:tcBorders>
+              <w:top w:val="single" w:sz="2" w:space="0" w:color="000000"/>
               <w:left w:val="single" w:sz="2" w:space="0" w:color="000000"/>
               <w:bottom w:val="single" w:sz="2" w:space="0" w:color="000000"/>
               <w:insideH w:val="single" w:sz="2" w:space="0" w:color="000000"/>
@@ -1508,8 +1487,9 @@
         </w:tc>
         <w:tc>
           <w:tcPr>
-            <w:tcW w:w="1208" w:type="dxa"/>
-            <w:tcBorders>
+            <w:tcW w:w="1205" w:type="dxa"/>
+            <w:tcBorders>
+              <w:top w:val="single" w:sz="2" w:space="0" w:color="000000"/>
               <w:left w:val="single" w:sz="2" w:space="0" w:color="000000"/>
               <w:bottom w:val="single" w:sz="2" w:space="0" w:color="000000"/>
               <w:right w:val="single" w:sz="2" w:space="0" w:color="000000"/>
@@ -1537,6 +1517,7 @@
           <w:tcPr>
             <w:tcW w:w="1208" w:type="dxa"/>
             <w:tcBorders>
+              <w:top w:val="single" w:sz="2" w:space="0" w:color="000000"/>
               <w:left w:val="single" w:sz="2" w:space="0" w:color="000000"/>
               <w:bottom w:val="single" w:sz="2" w:space="0" w:color="000000"/>
               <w:insideH w:val="single" w:sz="2" w:space="0" w:color="000000"/>
@@ -1559,6 +1540,7 @@
           <w:tcPr>
             <w:tcW w:w="1208" w:type="dxa"/>
             <w:tcBorders>
+              <w:top w:val="single" w:sz="2" w:space="0" w:color="000000"/>
               <w:left w:val="single" w:sz="2" w:space="0" w:color="000000"/>
               <w:bottom w:val="single" w:sz="2" w:space="0" w:color="000000"/>
               <w:insideH w:val="single" w:sz="2" w:space="0" w:color="000000"/>
@@ -1579,8 +1561,33 @@
         </w:tc>
         <w:tc>
           <w:tcPr>
+            <w:tcW w:w="1209" w:type="dxa"/>
+            <w:tcBorders>
+              <w:top w:val="single" w:sz="2" w:space="0" w:color="000000"/>
+              <w:left w:val="single" w:sz="2" w:space="0" w:color="000000"/>
+              <w:bottom w:val="single" w:sz="2" w:space="0" w:color="000000"/>
+              <w:insideH w:val="single" w:sz="2" w:space="0" w:color="000000"/>
+            </w:tcBorders>
+            <w:shd w:fill="auto" w:val="clear"/>
+          </w:tcPr>
+          <w:p>
+            <w:pPr>
+              <w:pStyle w:val="TableContents"/>
+              <w:spacing w:before="120" w:after="0"/>
+              <w:rPr/>
+            </w:pPr>
+            <w:r>
+              <w:rPr/>
+              <w:t>3</w:t>
+            </w:r>
+          </w:p>
+        </w:tc>
+        <w:tc>
+          <w:tcPr>
             <w:tcW w:w="1208" w:type="dxa"/>
-            <w:tcBorders>
+            <w:gridSpan w:val="2"/>
+            <w:tcBorders>
+              <w:top w:val="single" w:sz="2" w:space="0" w:color="000000"/>
               <w:left w:val="single" w:sz="2" w:space="0" w:color="000000"/>
               <w:bottom w:val="single" w:sz="2" w:space="0" w:color="000000"/>
               <w:insideH w:val="single" w:sz="2" w:space="0" w:color="000000"/>
@@ -1603,28 +1610,7 @@
           <w:tcPr>
             <w:tcW w:w="1208" w:type="dxa"/>
             <w:tcBorders>
-              <w:left w:val="single" w:sz="2" w:space="0" w:color="000000"/>
-              <w:bottom w:val="single" w:sz="2" w:space="0" w:color="000000"/>
-              <w:insideH w:val="single" w:sz="2" w:space="0" w:color="000000"/>
-            </w:tcBorders>
-            <w:shd w:fill="auto" w:val="clear"/>
-          </w:tcPr>
-          <w:p>
-            <w:pPr>
-              <w:pStyle w:val="TableContents"/>
-              <w:spacing w:before="120" w:after="0"/>
-              <w:rPr/>
-            </w:pPr>
-            <w:r>
-              <w:rPr/>
-              <w:t>3</w:t>
-            </w:r>
-          </w:p>
-        </w:tc>
-        <w:tc>
-          <w:tcPr>
-            <w:tcW w:w="1208" w:type="dxa"/>
-            <w:tcBorders>
+              <w:top w:val="single" w:sz="2" w:space="0" w:color="000000"/>
               <w:left w:val="single" w:sz="2" w:space="0" w:color="000000"/>
               <w:bottom w:val="single" w:sz="2" w:space="0" w:color="000000"/>
               <w:insideH w:val="single" w:sz="2" w:space="0" w:color="000000"/>
@@ -1645,8 +1631,9 @@
         </w:tc>
         <w:tc>
           <w:tcPr>
-            <w:tcW w:w="1208" w:type="dxa"/>
-            <w:tcBorders>
+            <w:tcW w:w="1209" w:type="dxa"/>
+            <w:tcBorders>
+              <w:top w:val="single" w:sz="2" w:space="0" w:color="000000"/>
               <w:left w:val="single" w:sz="2" w:space="0" w:color="000000"/>
               <w:bottom w:val="single" w:sz="2" w:space="0" w:color="000000"/>
               <w:insideH w:val="single" w:sz="2" w:space="0" w:color="000000"/>
@@ -1667,8 +1654,9 @@
         </w:tc>
         <w:tc>
           <w:tcPr>
-            <w:tcW w:w="1208" w:type="dxa"/>
-            <w:tcBorders>
+            <w:tcW w:w="1205" w:type="dxa"/>
+            <w:tcBorders>
+              <w:top w:val="single" w:sz="2" w:space="0" w:color="000000"/>
               <w:left w:val="single" w:sz="2" w:space="0" w:color="000000"/>
               <w:bottom w:val="single" w:sz="2" w:space="0" w:color="000000"/>
               <w:right w:val="single" w:sz="2" w:space="0" w:color="000000"/>
@@ -1696,6 +1684,7 @@
           <w:tcPr>
             <w:tcW w:w="1208" w:type="dxa"/>
             <w:tcBorders>
+              <w:top w:val="single" w:sz="2" w:space="0" w:color="000000"/>
               <w:left w:val="single" w:sz="2" w:space="0" w:color="000000"/>
               <w:bottom w:val="single" w:sz="2" w:space="0" w:color="000000"/>
               <w:insideH w:val="single" w:sz="2" w:space="0" w:color="000000"/>
@@ -1718,6 +1707,7 @@
           <w:tcPr>
             <w:tcW w:w="1208" w:type="dxa"/>
             <w:tcBorders>
+              <w:top w:val="single" w:sz="2" w:space="0" w:color="000000"/>
               <w:left w:val="single" w:sz="2" w:space="0" w:color="000000"/>
               <w:bottom w:val="single" w:sz="2" w:space="0" w:color="000000"/>
               <w:insideH w:val="single" w:sz="2" w:space="0" w:color="000000"/>
@@ -1738,8 +1728,56 @@
         </w:tc>
         <w:tc>
           <w:tcPr>
+            <w:tcW w:w="1209" w:type="dxa"/>
+            <w:tcBorders>
+              <w:top w:val="single" w:sz="2" w:space="0" w:color="000000"/>
+              <w:left w:val="single" w:sz="2" w:space="0" w:color="000000"/>
+              <w:bottom w:val="single" w:sz="2" w:space="0" w:color="000000"/>
+              <w:insideH w:val="single" w:sz="2" w:space="0" w:color="000000"/>
+            </w:tcBorders>
+            <w:shd w:fill="auto" w:val="clear"/>
+          </w:tcPr>
+          <w:p>
+            <w:pPr>
+              <w:pStyle w:val="TableContents"/>
+              <w:spacing w:before="120" w:after="0"/>
+              <w:rPr/>
+            </w:pPr>
+            <w:r>
+              <w:rPr/>
+              <w:t>2</w:t>
+            </w:r>
+          </w:p>
+        </w:tc>
+        <w:tc>
+          <w:tcPr>
             <w:tcW w:w="1208" w:type="dxa"/>
-            <w:tcBorders>
+            <w:gridSpan w:val="2"/>
+            <w:tcBorders>
+              <w:top w:val="single" w:sz="2" w:space="0" w:color="000000"/>
+              <w:left w:val="single" w:sz="2" w:space="0" w:color="000000"/>
+              <w:bottom w:val="single" w:sz="2" w:space="0" w:color="000000"/>
+              <w:insideH w:val="single" w:sz="2" w:space="0" w:color="000000"/>
+            </w:tcBorders>
+            <w:shd w:fill="auto" w:val="clear"/>
+          </w:tcPr>
+          <w:p>
+            <w:pPr>
+              <w:pStyle w:val="TableContents"/>
+              <w:spacing w:before="120" w:after="0"/>
+              <w:rPr/>
+            </w:pPr>
+            <w:r>
+              <w:rPr/>
+              <w:t>1</w:t>
+            </w:r>
+          </w:p>
+        </w:tc>
+        <w:tc>
+          <w:tcPr>
+            <w:tcW w:w="1208" w:type="dxa"/>
+            <w:tcBorders>
+              <w:top w:val="single" w:sz="2" w:space="0" w:color="000000"/>
               <w:left w:val="single" w:sz="2" w:space="0" w:color="000000"/>
               <w:bottom w:val="single" w:sz="2" w:space="0" w:color="000000"/>
               <w:insideH w:val="single" w:sz="2" w:space="0" w:color="000000"/>
@@ -1760,52 +1798,9 @@
         </w:tc>
         <w:tc>
           <w:tcPr>
-            <w:tcW w:w="1208" w:type="dxa"/>
-            <w:tcBorders>
-              <w:left w:val="single" w:sz="2" w:space="0" w:color="000000"/>
-              <w:bottom w:val="single" w:sz="2" w:space="0" w:color="000000"/>
-              <w:insideH w:val="single" w:sz="2" w:space="0" w:color="000000"/>
-            </w:tcBorders>
-            <w:shd w:fill="auto" w:val="clear"/>
-          </w:tcPr>
-          <w:p>
-            <w:pPr>
-              <w:pStyle w:val="TableContents"/>
-              <w:spacing w:before="120" w:after="0"/>
-              <w:rPr/>
-            </w:pPr>
-            <w:r>
-              <w:rPr/>
-              <w:t>1</w:t>
-            </w:r>
-          </w:p>
-        </w:tc>
-        <w:tc>
-          <w:tcPr>
-            <w:tcW w:w="1208" w:type="dxa"/>
-            <w:tcBorders>
-              <w:left w:val="single" w:sz="2" w:space="0" w:color="000000"/>
-              <w:bottom w:val="single" w:sz="2" w:space="0" w:color="000000"/>
-              <w:insideH w:val="single" w:sz="2" w:space="0" w:color="000000"/>
-            </w:tcBorders>
-            <w:shd w:fill="auto" w:val="clear"/>
-          </w:tcPr>
-          <w:p>
-            <w:pPr>
-              <w:pStyle w:val="TableContents"/>
-              <w:spacing w:before="120" w:after="0"/>
-              <w:rPr/>
-            </w:pPr>
-            <w:r>
-              <w:rPr/>
-              <w:t>2</w:t>
-            </w:r>
-          </w:p>
-        </w:tc>
-        <w:tc>
-          <w:tcPr>
-            <w:tcW w:w="1208" w:type="dxa"/>
-            <w:tcBorders>
+            <w:tcW w:w="1209" w:type="dxa"/>
+            <w:tcBorders>
+              <w:top w:val="single" w:sz="2" w:space="0" w:color="000000"/>
               <w:left w:val="single" w:sz="2" w:space="0" w:color="000000"/>
               <w:bottom w:val="single" w:sz="2" w:space="0" w:color="000000"/>
               <w:insideH w:val="single" w:sz="2" w:space="0" w:color="000000"/>
@@ -1826,8 +1821,9 @@
         </w:tc>
         <w:tc>
           <w:tcPr>
-            <w:tcW w:w="1208" w:type="dxa"/>
-            <w:tcBorders>
+            <w:tcW w:w="1205" w:type="dxa"/>
+            <w:tcBorders>
+              <w:top w:val="single" w:sz="2" w:space="0" w:color="000000"/>
               <w:left w:val="single" w:sz="2" w:space="0" w:color="000000"/>
               <w:bottom w:val="single" w:sz="2" w:space="0" w:color="000000"/>
               <w:right w:val="single" w:sz="2" w:space="0" w:color="000000"/>
@@ -1855,6 +1851,7 @@
           <w:tcPr>
             <w:tcW w:w="1208" w:type="dxa"/>
             <w:tcBorders>
+              <w:top w:val="single" w:sz="2" w:space="0" w:color="000000"/>
               <w:left w:val="single" w:sz="2" w:space="0" w:color="000000"/>
               <w:bottom w:val="single" w:sz="2" w:space="0" w:color="000000"/>
               <w:insideH w:val="single" w:sz="2" w:space="0" w:color="000000"/>
@@ -1877,6 +1874,7 @@
           <w:tcPr>
             <w:tcW w:w="1208" w:type="dxa"/>
             <w:tcBorders>
+              <w:top w:val="single" w:sz="2" w:space="0" w:color="000000"/>
               <w:left w:val="single" w:sz="2" w:space="0" w:color="000000"/>
               <w:bottom w:val="single" w:sz="2" w:space="0" w:color="000000"/>
               <w:insideH w:val="single" w:sz="2" w:space="0" w:color="000000"/>
@@ -1897,8 +1895,56 @@
         </w:tc>
         <w:tc>
           <w:tcPr>
+            <w:tcW w:w="1209" w:type="dxa"/>
+            <w:tcBorders>
+              <w:top w:val="single" w:sz="2" w:space="0" w:color="000000"/>
+              <w:left w:val="single" w:sz="2" w:space="0" w:color="000000"/>
+              <w:bottom w:val="single" w:sz="2" w:space="0" w:color="000000"/>
+              <w:insideH w:val="single" w:sz="2" w:space="0" w:color="000000"/>
+            </w:tcBorders>
+            <w:shd w:fill="auto" w:val="clear"/>
+          </w:tcPr>
+          <w:p>
+            <w:pPr>
+              <w:pStyle w:val="TableContents"/>
+              <w:spacing w:before="120" w:after="0"/>
+              <w:rPr/>
+            </w:pPr>
+            <w:r>
+              <w:rPr/>
+              <w:t>4</w:t>
+            </w:r>
+          </w:p>
+        </w:tc>
+        <w:tc>
+          <w:tcPr>
             <w:tcW w:w="1208" w:type="dxa"/>
-            <w:tcBorders>
+            <w:gridSpan w:val="2"/>
+            <w:tcBorders>
+              <w:top w:val="single" w:sz="2" w:space="0" w:color="000000"/>
+              <w:left w:val="single" w:sz="2" w:space="0" w:color="000000"/>
+              <w:bottom w:val="single" w:sz="2" w:space="0" w:color="000000"/>
+              <w:insideH w:val="single" w:sz="2" w:space="0" w:color="000000"/>
+            </w:tcBorders>
+            <w:shd w:fill="auto" w:val="clear"/>
+          </w:tcPr>
+          <w:p>
+            <w:pPr>
+              <w:pStyle w:val="TableContents"/>
+              <w:spacing w:before="120" w:after="0"/>
+              <w:rPr/>
+            </w:pPr>
+            <w:r>
+              <w:rPr/>
+              <w:t>5</w:t>
+            </w:r>
+          </w:p>
+        </w:tc>
+        <w:tc>
+          <w:tcPr>
+            <w:tcW w:w="1208" w:type="dxa"/>
+            <w:tcBorders>
+              <w:top w:val="single" w:sz="2" w:space="0" w:color="000000"/>
               <w:left w:val="single" w:sz="2" w:space="0" w:color="000000"/>
               <w:bottom w:val="single" w:sz="2" w:space="0" w:color="000000"/>
               <w:insideH w:val="single" w:sz="2" w:space="0" w:color="000000"/>
@@ -1919,74 +1965,32 @@
         </w:tc>
         <w:tc>
           <w:tcPr>
-            <w:tcW w:w="1208" w:type="dxa"/>
-            <w:tcBorders>
-              <w:left w:val="single" w:sz="2" w:space="0" w:color="000000"/>
-              <w:bottom w:val="single" w:sz="2" w:space="0" w:color="000000"/>
-              <w:insideH w:val="single" w:sz="2" w:space="0" w:color="000000"/>
-            </w:tcBorders>
-            <w:shd w:fill="auto" w:val="clear"/>
-          </w:tcPr>
-          <w:p>
-            <w:pPr>
-              <w:pStyle w:val="TableContents"/>
-              <w:spacing w:before="120" w:after="0"/>
-              <w:rPr/>
-            </w:pPr>
-            <w:r>
-              <w:rPr/>
-              <w:t>5</w:t>
-            </w:r>
-          </w:p>
-        </w:tc>
-        <w:tc>
-          <w:tcPr>
-            <w:tcW w:w="1208" w:type="dxa"/>
-            <w:tcBorders>
-              <w:left w:val="single" w:sz="2" w:space="0" w:color="000000"/>
-              <w:bottom w:val="single" w:sz="2" w:space="0" w:color="000000"/>
-              <w:insideH w:val="single" w:sz="2" w:space="0" w:color="000000"/>
-            </w:tcBorders>
-            <w:shd w:fill="auto" w:val="clear"/>
-          </w:tcPr>
-          <w:p>
-            <w:pPr>
-              <w:pStyle w:val="TableContents"/>
-              <w:spacing w:before="120" w:after="0"/>
-              <w:rPr/>
-            </w:pPr>
-            <w:r>
-              <w:rPr/>
-              <w:t>4</w:t>
-            </w:r>
-          </w:p>
-        </w:tc>
-        <w:tc>
-          <w:tcPr>
-            <w:tcW w:w="1208" w:type="dxa"/>
-            <w:tcBorders>
-              <w:left w:val="single" w:sz="2" w:space="0" w:color="000000"/>
-              <w:bottom w:val="single" w:sz="2" w:space="0" w:color="000000"/>
-              <w:insideH w:val="single" w:sz="2" w:space="0" w:color="000000"/>
-            </w:tcBorders>
-            <w:shd w:fill="auto" w:val="clear"/>
-          </w:tcPr>
-          <w:p>
-            <w:pPr>
-              <w:pStyle w:val="TableContents"/>
-              <w:spacing w:before="120" w:after="0"/>
-              <w:rPr/>
-            </w:pPr>
-            <w:r>
-              <w:rPr/>
-              <w:t>5</w:t>
-            </w:r>
-          </w:p>
-        </w:tc>
-        <w:tc>
-          <w:tcPr>
-            <w:tcW w:w="1208" w:type="dxa"/>
-            <w:tcBorders>
+            <w:tcW w:w="1209" w:type="dxa"/>
+            <w:tcBorders>
+              <w:top w:val="single" w:sz="2" w:space="0" w:color="000000"/>
+              <w:left w:val="single" w:sz="2" w:space="0" w:color="000000"/>
+              <w:bottom w:val="single" w:sz="2" w:space="0" w:color="000000"/>
+              <w:insideH w:val="single" w:sz="2" w:space="0" w:color="000000"/>
+            </w:tcBorders>
+            <w:shd w:fill="auto" w:val="clear"/>
+          </w:tcPr>
+          <w:p>
+            <w:pPr>
+              <w:pStyle w:val="TableContents"/>
+              <w:spacing w:before="120" w:after="0"/>
+              <w:rPr/>
+            </w:pPr>
+            <w:r>
+              <w:rPr/>
+              <w:t>3</w:t>
+            </w:r>
+          </w:p>
+        </w:tc>
+        <w:tc>
+          <w:tcPr>
+            <w:tcW w:w="1205" w:type="dxa"/>
+            <w:tcBorders>
+              <w:top w:val="single" w:sz="2" w:space="0" w:color="000000"/>
               <w:left w:val="single" w:sz="2" w:space="0" w:color="000000"/>
               <w:bottom w:val="single" w:sz="2" w:space="0" w:color="000000"/>
               <w:right w:val="single" w:sz="2" w:space="0" w:color="000000"/>
@@ -2679,7 +2683,7 @@
     <w:pPr>
       <w:widowControl/>
       <w:suppressAutoHyphens w:val="false"/>
-      <w:overflowPunct w:val="true"/>
+      <w:overflowPunct w:val="false"/>
       <w:bidi w:val="0"/>
       <w:spacing w:lineRule="auto" w:line="312" w:before="120" w:after="0"/>
       <w:jc w:val="both"/>
@@ -3652,7 +3656,7 @@
         <w:tab w:val="left" w:pos="3840" w:leader="none"/>
         <w:tab w:val="left" w:pos="4320" w:leader="none"/>
       </w:tabs>
-      <w:overflowPunct w:val="true"/>
+      <w:overflowPunct w:val="false"/>
       <w:bidi w:val="0"/>
       <w:jc w:val="left"/>
     </w:pPr>

</xml_diff>

<commit_message>
Anna: Diskussion Versuch 1
</commit_message>
<xml_diff>
--- a/Versuch_Messsystemanalyse/Versuchsbericht.docx
+++ b/Versuch_Messsystemanalyse/Versuchsbericht.docx
@@ -4,7 +4,7 @@
   <w:body>
     <w:p>
       <w:pPr>
-        <w:pStyle w:val="Untertitel"/>
+        <w:pStyle w:val="Subtitle"/>
         <w:rPr>
           <w:b/>
         </w:rPr>
@@ -19,7 +19,7 @@
               <w:txbxContent>
                 <w:p>
                   <w:pPr>
-                    <w:pStyle w:val="Titel"/>
+                    <w:pStyle w:val="Title"/>
                   </w:pPr>
                   <w:r>
                     <w:t xml:space="preserve">Bericht zum Versuch: </w:t>
@@ -27,7 +27,7 @@
                 </w:p>
                 <w:p>
                   <w:pPr>
-                    <w:pStyle w:val="Titel"/>
+                    <w:pStyle w:val="Title"/>
                   </w:pPr>
                   <w:r>
                     <w:t>Messsystemanalyse</w:t>
@@ -35,7 +35,7 @@
                 </w:p>
                 <w:p>
                   <w:pPr>
-                    <w:pStyle w:val="Untertitel"/>
+                    <w:pStyle w:val="Subtitle"/>
                   </w:pPr>
                 </w:p>
               </w:txbxContent>
@@ -54,7 +54,7 @@
               <w:txbxContent>
                 <w:p>
                   <w:pPr>
-                    <w:pStyle w:val="Untertitel"/>
+                    <w:pStyle w:val="Subtitle"/>
                     <w:tabs>
                       <w:tab w:val="left" w:pos="2835"/>
                     </w:tabs>
@@ -80,7 +80,7 @@
               <w:txbxContent>
                 <w:p>
                   <w:pPr>
-                    <w:pStyle w:val="Untertitel"/>
+                    <w:pStyle w:val="Subtitle"/>
                     <w:rPr>
                       <w:b/>
                     </w:rPr>
@@ -94,7 +94,7 @@
                 </w:p>
                 <w:p>
                   <w:pPr>
-                    <w:pStyle w:val="Untertitel"/>
+                    <w:pStyle w:val="Subtitle"/>
                   </w:pPr>
                   <w:r>
                     <w:t>vorgelegt von</w:t>
@@ -102,7 +102,7 @@
                 </w:p>
                 <w:p>
                   <w:pPr>
-                    <w:pStyle w:val="Untertitel"/>
+                    <w:pStyle w:val="Subtitle"/>
                     <w:rPr>
                       <w:b/>
                       <w:bCs/>
@@ -118,7 +118,7 @@
                 </w:p>
                 <w:p>
                   <w:pPr>
-                    <w:pStyle w:val="Untertitel"/>
+                    <w:pStyle w:val="Subtitle"/>
                     <w:rPr>
                       <w:b/>
                     </w:rPr>
@@ -139,7 +139,7 @@
                 </w:p>
                 <w:p>
                   <w:pPr>
-                    <w:pStyle w:val="Untertitel"/>
+                    <w:pStyle w:val="Subtitle"/>
                   </w:pPr>
                   <w:r>
                     <w:t xml:space="preserve">am 17. November 2020 </w:t>
@@ -158,7 +158,7 @@
     </w:p>
     <w:p>
       <w:pPr>
-        <w:pStyle w:val="berschrift1"/>
+        <w:pStyle w:val="Heading1"/>
         <w:numPr>
           <w:ilvl w:val="0"/>
           <w:numId w:val="2"/>
@@ -178,28 +178,12 @@
     </w:p>
     <w:p>
       <w:r>
-        <w:t xml:space="preserve">Zuerst wird eine type-1 </w:t>
-      </w:r>
-      <w:proofErr w:type="spellStart"/>
-      <w:r>
-        <w:t>study</w:t>
-      </w:r>
-      <w:proofErr w:type="spellEnd"/>
-      <w:r>
-        <w:t xml:space="preserve"> durchgeführt. Die Messungen erfolgen gemäß der Messanleitung (Kap. 2). Hierfür hat jede Person 25 mal 200 ml gemessen. </w:t>
-      </w:r>
-    </w:p>
-    <w:p>
-      <w:r>
-        <w:t xml:space="preserve">Dann wurde eine type-2 </w:t>
-      </w:r>
-      <w:proofErr w:type="spellStart"/>
-      <w:r>
-        <w:t>study</w:t>
-      </w:r>
-      <w:proofErr w:type="spellEnd"/>
-      <w:r>
-        <w:t xml:space="preserve"> durchgeführt. Hierfür wurden 5 Gläser gesucht, die ein Füllvermögen von jeweils 100, 200, 300, 400 und 500 ml haben. Diese wurden dann mit den zugehörigen Mengen befüllt und gemessen. Die Messung wurde dann einige Stunden später nochmals durchgeführt. Jeder Teilnehmer der Gruppe hat sich eine Person gesucht, die ebenfalls die Messungen durchgeführt hat.</w:t>
+        <w:t xml:space="preserve">Zuerst wird eine type-1 study durchgeführt. Die Messungen erfolgen gemäß der Messanleitung (Kap. 2). Hierfür hat jede Person 25 mal 200 ml gemessen. </w:t>
+      </w:r>
+    </w:p>
+    <w:p>
+      <w:r>
+        <w:t>Dann wurde eine type-2 study durchgeführt. Hierfür wurden 5 Gläser gesucht, die ein Füllvermögen von jeweils 100, 200, 300, 400 und 500 ml haben. Diese wurden dann mit den zugehörigen Mengen befüllt und gemessen. Die Messung wurde dann einige Stunden später nochmals durchgeführt. Jeder Teilnehmer der Gruppe hat sich eine Person gesucht, die ebenfalls die Messungen durchgeführt hat.</w:t>
       </w:r>
     </w:p>
     <w:p/>
@@ -276,21 +260,7 @@
         <w:rPr>
           <w:lang w:val="en-GB"/>
         </w:rPr>
-        <w:t xml:space="preserve">y = </w:t>
-      </w:r>
-      <w:proofErr w:type="spellStart"/>
-      <w:r>
-        <w:rPr>
-          <w:lang w:val="en-GB"/>
-        </w:rPr>
-        <w:t>datasample</w:t>
-      </w:r>
-      <w:proofErr w:type="spellEnd"/>
-      <w:r>
-        <w:rPr>
-          <w:lang w:val="en-GB"/>
-        </w:rPr>
-        <w:t>(data, 5, "Replace", false)</w:t>
+        <w:t>y = datasample(data, 5, "Replace", false)</w:t>
       </w:r>
     </w:p>
     <w:p>
@@ -1360,7 +1330,7 @@
     </w:p>
     <w:p>
       <w:pPr>
-        <w:pStyle w:val="berschrift1"/>
+        <w:pStyle w:val="Heading1"/>
         <w:numPr>
           <w:ilvl w:val="0"/>
           <w:numId w:val="2"/>
@@ -1415,7 +1385,7 @@
     </w:p>
     <w:p>
       <w:pPr>
-        <w:pStyle w:val="berschrift1"/>
+        <w:pStyle w:val="Heading1"/>
         <w:numPr>
           <w:ilvl w:val="0"/>
           <w:numId w:val="2"/>
@@ -1434,11 +1404,9 @@
     </w:p>
     <w:p/>
     <w:p>
-      <w:proofErr w:type="spellStart"/>
       <w:r>
         <w:t>ToDo</w:t>
       </w:r>
-      <w:proofErr w:type="spellEnd"/>
     </w:p>
     <w:p>
       <w:r>
@@ -1484,7 +1452,7 @@
     <w:p/>
     <w:p>
       <w:pPr>
-        <w:pStyle w:val="berschrift1"/>
+        <w:pStyle w:val="Heading1"/>
         <w:numPr>
           <w:ilvl w:val="0"/>
           <w:numId w:val="2"/>
@@ -1498,15 +1466,7 @@
     </w:p>
     <w:p>
       <w:r>
-        <w:t xml:space="preserve">- Ergebnisse aus MATLAB </w:t>
-      </w:r>
-      <w:proofErr w:type="spellStart"/>
-      <w:r>
-        <w:t>Script</w:t>
-      </w:r>
-      <w:proofErr w:type="spellEnd"/>
-      <w:r>
-        <w:t xml:space="preserve"> diskutieren</w:t>
+        <w:t>- Ergebnisse aus MATLAB Script diskutieren</w:t>
       </w:r>
     </w:p>
     <w:p>
@@ -1517,6 +1477,134 @@
     <w:p>
       <w:r>
         <w:t>- was könnte verbessert werden?</w:t>
+      </w:r>
+    </w:p>
+    <w:p/>
+    <w:p>
+      <w:r>
+        <w:t>In Ver</w:t>
+      </w:r>
+      <w:r>
+        <w:t>fahren</w:t>
+      </w:r>
+      <w:r>
+        <w:t xml:space="preserve"> 1 zur Messsystemanalyse</w:t>
+      </w:r>
+      <w:r>
+        <w:t xml:space="preserve"> ergaben die Fähigkeitskennzahl</w:t>
+      </w:r>
+      <w:r>
+        <w:t>,</w:t>
+      </w:r>
+      <w:r>
+        <w:t xml:space="preserve"> von den vier Prüfern</w:t>
+      </w:r>
+      <w:r>
+        <w:t>,</w:t>
+      </w:r>
+      <w:r>
+        <w:t xml:space="preserve"> </w:t>
+      </w:r>
+      <w:r>
+        <w:t>Werte zwischen</w:t>
+      </w:r>
+      <w:r>
+        <w:t xml:space="preserve"> 2.1146 (Jan)</w:t>
+      </w:r>
+      <w:r>
+        <w:t xml:space="preserve"> und 7.5602 (Michael).</w:t>
+      </w:r>
+      <w:r>
+        <w:t xml:space="preserve"> Die kritische Fähigkeitskennzahl liegt zwischen </w:t>
+      </w:r>
+      <w:r>
+        <w:t>2.1129 (Jan)</w:t>
+      </w:r>
+      <w:r>
+        <w:t xml:space="preserve"> und</w:t>
+      </w:r>
+      <w:r>
+        <w:t xml:space="preserve"> 6.5199 (Michael)</w:t>
+      </w:r>
+      <w:r>
+        <w:t xml:space="preserve"> und war bei jedem Prüfer geringer als die Fähigkeitszahl</w:t>
+      </w:r>
+      <w:r>
+        <w:t xml:space="preserve">. </w:t>
+      </w:r>
+      <w:r>
+        <w:t xml:space="preserve">Die Fähigkeitskennzahl ist größer als 1.33 und die kritische Fähigkeitskennzahl größer als 1.0. </w:t>
+      </w:r>
+      <w:r>
+        <w:t>Die Standardverteilung liegt</w:t>
+      </w:r>
+      <w:r>
+        <w:t xml:space="preserve"> s</w:t>
+      </w:r>
+      <w:r>
+        <w:t>omit</w:t>
+      </w:r>
+      <w:r>
+        <w:t xml:space="preserve"> innerhalb der Toleranzgrenzen der Spe</w:t>
+      </w:r>
+      <w:r>
+        <w:t>zi</w:t>
+      </w:r>
+      <w:r>
+        <w:t xml:space="preserve">fikationsgrenzen. </w:t>
+      </w:r>
+      <w:r>
+        <w:t>Die Streuung der Messwerte ist außerdem gering</w:t>
+      </w:r>
+      <w:r>
+        <w:t>.</w:t>
+      </w:r>
+    </w:p>
+    <w:p/>
+    <w:p>
+      <w:r>
+        <w:t>Die Linearität ist bei den Messungen der verschiedenen Prüfer immer gegeben.</w:t>
+      </w:r>
+      <w:r>
+        <w:t xml:space="preserve"> Die Lineare Regression verläuft als gerade durch den Ursprung ohne eine systematische Abweichung.</w:t>
+      </w:r>
+    </w:p>
+    <w:p>
+      <w:r>
+        <w:t xml:space="preserve">Der Messprozess wird nach Verfahren </w:t>
+      </w:r>
+      <w:r>
+        <w:t xml:space="preserve">1 </w:t>
+      </w:r>
+      <w:r>
+        <w:t>als geeignet eingestuft, die Messanleitung</w:t>
+      </w:r>
+      <w:r>
+        <w:t xml:space="preserve"> entspricht den Anfor</w:t>
+      </w:r>
+      <w:r>
+        <w:t>d</w:t>
+      </w:r>
+      <w:r>
+        <w:t>erungen</w:t>
+      </w:r>
+      <w:r>
+        <w:t>.</w:t>
+      </w:r>
+      <w:r>
+        <w:t xml:space="preserve"> </w:t>
+      </w:r>
+      <w:r>
+        <w:t>Die Bedingungen für die Durchführung des Verfahrens 2 ist somit erfüllt</w:t>
+      </w:r>
+      <w:r>
+        <w:t>.</w:t>
+      </w:r>
+    </w:p>
+    <w:p/>
+    <w:p>
+      <w:r>
+        <w:t xml:space="preserve">In Verfahren 2 zur Messsystemanalyse </w:t>
       </w:r>
     </w:p>
     <w:p/>
@@ -1654,7 +1742,7 @@
     <w:lvl w:ilvl="0">
       <w:start w:val="1"/>
       <w:numFmt w:val="decimal"/>
-      <w:pStyle w:val="berschrift1"/>
+      <w:pStyle w:val="Heading1"/>
       <w:lvlText w:val="%1"/>
       <w:lvlJc w:val="left"/>
       <w:pPr>
@@ -1667,7 +1755,7 @@
     <w:lvl w:ilvl="1">
       <w:start w:val="1"/>
       <w:numFmt w:val="decimal"/>
-      <w:pStyle w:val="berschrift2"/>
+      <w:pStyle w:val="Heading2"/>
       <w:lvlText w:val="%1.%2"/>
       <w:lvlJc w:val="left"/>
       <w:pPr>
@@ -1680,7 +1768,7 @@
     <w:lvl w:ilvl="2">
       <w:start w:val="1"/>
       <w:numFmt w:val="decimal"/>
-      <w:pStyle w:val="berschrift3"/>
+      <w:pStyle w:val="Heading3"/>
       <w:lvlText w:val="%1.%2.%3"/>
       <w:lvlJc w:val="left"/>
       <w:pPr>
@@ -1693,7 +1781,7 @@
     <w:lvl w:ilvl="3">
       <w:start w:val="1"/>
       <w:numFmt w:val="decimal"/>
-      <w:pStyle w:val="berschrift4"/>
+      <w:pStyle w:val="Heading4"/>
       <w:lvlText w:val="%1.%2.%3.%4"/>
       <w:lvlJc w:val="left"/>
       <w:pPr>
@@ -1706,7 +1794,7 @@
     <w:lvl w:ilvl="4">
       <w:start w:val="1"/>
       <w:numFmt w:val="decimal"/>
-      <w:pStyle w:val="berschrift5"/>
+      <w:pStyle w:val="Heading5"/>
       <w:lvlText w:val="%1.%2.%3.%4.%5"/>
       <w:lvlJc w:val="left"/>
       <w:pPr>
@@ -1719,7 +1807,7 @@
     <w:lvl w:ilvl="5">
       <w:start w:val="1"/>
       <w:numFmt w:val="decimal"/>
-      <w:pStyle w:val="berschrift6"/>
+      <w:pStyle w:val="Heading6"/>
       <w:lvlText w:val="%1.%2.%3.%4.%5.%6"/>
       <w:lvlJc w:val="left"/>
       <w:pPr>
@@ -1732,7 +1820,7 @@
     <w:lvl w:ilvl="6">
       <w:start w:val="1"/>
       <w:numFmt w:val="decimal"/>
-      <w:pStyle w:val="berschrift7"/>
+      <w:pStyle w:val="Heading7"/>
       <w:lvlText w:val="%1.%2.%3.%4.%5.%6.%7"/>
       <w:lvlJc w:val="left"/>
       <w:pPr>
@@ -1745,7 +1833,7 @@
     <w:lvl w:ilvl="7">
       <w:start w:val="1"/>
       <w:numFmt w:val="decimal"/>
-      <w:pStyle w:val="berschrift8"/>
+      <w:pStyle w:val="Heading8"/>
       <w:lvlText w:val="%1.%2.%3.%4.%5.%6.%7.%8"/>
       <w:lvlJc w:val="left"/>
       <w:pPr>
@@ -1758,7 +1846,7 @@
     <w:lvl w:ilvl="8">
       <w:start w:val="1"/>
       <w:numFmt w:val="decimal"/>
-      <w:pStyle w:val="berschrift9"/>
+      <w:pStyle w:val="Heading9"/>
       <w:lvlText w:val="%1.%2.%3.%4.%5.%6.%7.%8.%9"/>
       <w:lvlJc w:val="left"/>
       <w:pPr>
@@ -2167,7 +2255,7 @@
     <w:lsdException w:name="Unresolved Mention" w:semiHidden="1" w:unhideWhenUsed="1"/>
     <w:lsdException w:name="Smart Link" w:semiHidden="1" w:unhideWhenUsed="1"/>
   </w:latentStyles>
-  <w:style w:type="paragraph" w:default="1" w:styleId="Standard">
+  <w:style w:type="paragraph" w:default="1" w:styleId="Normal">
     <w:name w:val="Normal"/>
     <w:qFormat/>
     <w:pPr>
@@ -2179,10 +2267,10 @@
       <w:sz w:val="24"/>
     </w:rPr>
   </w:style>
-  <w:style w:type="paragraph" w:styleId="berschrift1">
+  <w:style w:type="paragraph" w:styleId="Heading1">
     <w:name w:val="heading 1"/>
-    <w:basedOn w:val="Standard"/>
-    <w:next w:val="Standard"/>
+    <w:basedOn w:val="Normal"/>
+    <w:next w:val="Normal"/>
     <w:uiPriority w:val="9"/>
     <w:qFormat/>
     <w:pPr>
@@ -2207,10 +2295,10 @@
       <w:sz w:val="32"/>
     </w:rPr>
   </w:style>
-  <w:style w:type="paragraph" w:styleId="berschrift2">
+  <w:style w:type="paragraph" w:styleId="Heading2">
     <w:name w:val="heading 2"/>
-    <w:basedOn w:val="berschrift1"/>
-    <w:next w:val="Standard"/>
+    <w:basedOn w:val="Heading1"/>
+    <w:next w:val="Normal"/>
     <w:uiPriority w:val="9"/>
     <w:semiHidden/>
     <w:unhideWhenUsed/>
@@ -2228,10 +2316,10 @@
       <w:sz w:val="28"/>
     </w:rPr>
   </w:style>
-  <w:style w:type="paragraph" w:styleId="berschrift3">
+  <w:style w:type="paragraph" w:styleId="Heading3">
     <w:name w:val="heading 3"/>
-    <w:basedOn w:val="berschrift2"/>
-    <w:next w:val="Standard"/>
+    <w:basedOn w:val="Heading2"/>
+    <w:next w:val="Normal"/>
     <w:uiPriority w:val="9"/>
     <w:semiHidden/>
     <w:unhideWhenUsed/>
@@ -2248,10 +2336,10 @@
       <w:sz w:val="24"/>
     </w:rPr>
   </w:style>
-  <w:style w:type="paragraph" w:styleId="berschrift4">
+  <w:style w:type="paragraph" w:styleId="Heading4">
     <w:name w:val="heading 4"/>
-    <w:basedOn w:val="berschrift3"/>
-    <w:next w:val="Standard"/>
+    <w:basedOn w:val="Heading3"/>
+    <w:next w:val="Normal"/>
     <w:uiPriority w:val="9"/>
     <w:semiHidden/>
     <w:unhideWhenUsed/>
@@ -2268,10 +2356,10 @@
       <w:b w:val="0"/>
     </w:rPr>
   </w:style>
-  <w:style w:type="paragraph" w:styleId="berschrift5">
+  <w:style w:type="paragraph" w:styleId="Heading5">
     <w:name w:val="heading 5"/>
-    <w:basedOn w:val="berschrift4"/>
-    <w:next w:val="Standard"/>
+    <w:basedOn w:val="Heading4"/>
+    <w:next w:val="Normal"/>
     <w:uiPriority w:val="9"/>
     <w:semiHidden/>
     <w:unhideWhenUsed/>
@@ -2284,10 +2372,10 @@
       <w:outlineLvl w:val="4"/>
     </w:pPr>
   </w:style>
-  <w:style w:type="paragraph" w:styleId="berschrift6">
+  <w:style w:type="paragraph" w:styleId="Heading6">
     <w:name w:val="heading 6"/>
-    <w:basedOn w:val="berschrift5"/>
-    <w:next w:val="Standard"/>
+    <w:basedOn w:val="Heading5"/>
+    <w:next w:val="Normal"/>
     <w:uiPriority w:val="9"/>
     <w:semiHidden/>
     <w:unhideWhenUsed/>
@@ -2300,10 +2388,10 @@
       <w:outlineLvl w:val="5"/>
     </w:pPr>
   </w:style>
-  <w:style w:type="paragraph" w:styleId="berschrift7">
+  <w:style w:type="paragraph" w:styleId="Heading7">
     <w:name w:val="heading 7"/>
-    <w:basedOn w:val="berschrift6"/>
-    <w:next w:val="Standard"/>
+    <w:basedOn w:val="Heading6"/>
+    <w:next w:val="Normal"/>
     <w:qFormat/>
     <w:pPr>
       <w:numPr>
@@ -2313,10 +2401,10 @@
       <w:outlineLvl w:val="6"/>
     </w:pPr>
   </w:style>
-  <w:style w:type="paragraph" w:styleId="berschrift8">
+  <w:style w:type="paragraph" w:styleId="Heading8">
     <w:name w:val="heading 8"/>
-    <w:basedOn w:val="berschrift7"/>
-    <w:next w:val="Standard"/>
+    <w:basedOn w:val="Heading7"/>
+    <w:next w:val="Normal"/>
     <w:qFormat/>
     <w:pPr>
       <w:numPr>
@@ -2326,10 +2414,10 @@
       <w:outlineLvl w:val="7"/>
     </w:pPr>
   </w:style>
-  <w:style w:type="paragraph" w:styleId="berschrift9">
+  <w:style w:type="paragraph" w:styleId="Heading9">
     <w:name w:val="heading 9"/>
-    <w:basedOn w:val="berschrift8"/>
-    <w:next w:val="Standard"/>
+    <w:basedOn w:val="Heading8"/>
+    <w:next w:val="Normal"/>
     <w:qFormat/>
     <w:pPr>
       <w:numPr>
@@ -2339,13 +2427,13 @@
       <w:outlineLvl w:val="8"/>
     </w:pPr>
   </w:style>
-  <w:style w:type="character" w:default="1" w:styleId="Absatz-Standardschriftart">
+  <w:style w:type="character" w:default="1" w:styleId="DefaultParagraphFont">
     <w:name w:val="Default Paragraph Font"/>
     <w:uiPriority w:val="1"/>
     <w:semiHidden/>
     <w:unhideWhenUsed/>
   </w:style>
-  <w:style w:type="table" w:default="1" w:styleId="NormaleTabelle">
+  <w:style w:type="table" w:default="1" w:styleId="TableNormal">
     <w:name w:val="Normal Table"/>
     <w:uiPriority w:val="99"/>
     <w:semiHidden/>
@@ -2360,13 +2448,13 @@
       </w:tblCellMar>
     </w:tblPr>
   </w:style>
-  <w:style w:type="numbering" w:default="1" w:styleId="KeineListe">
+  <w:style w:type="numbering" w:default="1" w:styleId="NoList">
     <w:name w:val="No List"/>
     <w:uiPriority w:val="99"/>
     <w:semiHidden/>
     <w:unhideWhenUsed/>
   </w:style>
-  <w:style w:type="character" w:styleId="Kommentarzeichen">
+  <w:style w:type="character" w:styleId="CommentReference">
     <w:name w:val="annotation reference"/>
     <w:qFormat/>
     <w:rPr>
@@ -2380,9 +2468,9 @@
       <w:u w:val="single"/>
     </w:rPr>
   </w:style>
-  <w:style w:type="character" w:styleId="Seitenzahl">
+  <w:style w:type="character" w:styleId="PageNumber">
     <w:name w:val="page number"/>
-    <w:basedOn w:val="Absatz-Standardschriftart"/>
+    <w:basedOn w:val="DefaultParagraphFont"/>
     <w:qFormat/>
   </w:style>
   <w:style w:type="character" w:customStyle="1" w:styleId="FootnoteCharacters">
@@ -2402,7 +2490,7 @@
   </w:style>
   <w:style w:type="character" w:customStyle="1" w:styleId="BalloonTextChar">
     <w:name w:val="Balloon Text Char"/>
-    <w:basedOn w:val="Absatz-Standardschriftart"/>
+    <w:basedOn w:val="DefaultParagraphFont"/>
     <w:qFormat/>
     <w:rPr>
       <w:rFonts w:ascii="Tahoma" w:hAnsi="Tahoma" w:cs="Tahoma"/>
@@ -2420,7 +2508,7 @@
   </w:style>
   <w:style w:type="character" w:customStyle="1" w:styleId="TitleChar">
     <w:name w:val="Title Char"/>
-    <w:basedOn w:val="Absatz-Standardschriftart"/>
+    <w:basedOn w:val="DefaultParagraphFont"/>
     <w:qFormat/>
     <w:rPr>
       <w:rFonts w:ascii="Arial" w:hAnsi="Arial"/>
@@ -2431,7 +2519,7 @@
   </w:style>
   <w:style w:type="character" w:customStyle="1" w:styleId="CommentTextChar">
     <w:name w:val="Comment Text Char"/>
-    <w:basedOn w:val="Absatz-Standardschriftart"/>
+    <w:basedOn w:val="DefaultParagraphFont"/>
     <w:qFormat/>
     <w:rPr>
       <w:sz w:val="24"/>
@@ -2447,9 +2535,9 @@
       <w:sz w:val="24"/>
     </w:rPr>
   </w:style>
-  <w:style w:type="character" w:styleId="Platzhaltertext">
+  <w:style w:type="character" w:styleId="PlaceholderText">
     <w:name w:val="Placeholder Text"/>
-    <w:basedOn w:val="Absatz-Standardschriftart"/>
+    <w:basedOn w:val="DefaultParagraphFont"/>
     <w:qFormat/>
     <w:rPr>
       <w:color w:val="808080"/>
@@ -2545,8 +2633,8 @@
   </w:style>
   <w:style w:type="paragraph" w:customStyle="1" w:styleId="Heading">
     <w:name w:val="Heading"/>
-    <w:basedOn w:val="Standard"/>
-    <w:next w:val="Textkrper"/>
+    <w:basedOn w:val="Normal"/>
+    <w:next w:val="BodyText"/>
     <w:qFormat/>
     <w:pPr>
       <w:keepNext/>
@@ -2558,24 +2646,24 @@
       <w:szCs w:val="28"/>
     </w:rPr>
   </w:style>
-  <w:style w:type="paragraph" w:styleId="Textkrper">
+  <w:style w:type="paragraph" w:styleId="BodyText">
     <w:name w:val="Body Text"/>
-    <w:basedOn w:val="Standard"/>
+    <w:basedOn w:val="Normal"/>
     <w:pPr>
       <w:spacing w:after="120"/>
     </w:pPr>
   </w:style>
-  <w:style w:type="paragraph" w:styleId="Liste">
+  <w:style w:type="paragraph" w:styleId="List">
     <w:name w:val="List"/>
-    <w:basedOn w:val="Standard"/>
+    <w:basedOn w:val="Normal"/>
     <w:pPr>
       <w:ind w:left="357" w:hanging="357"/>
     </w:pPr>
   </w:style>
-  <w:style w:type="paragraph" w:styleId="Beschriftung">
+  <w:style w:type="paragraph" w:styleId="Caption">
     <w:name w:val="caption"/>
-    <w:basedOn w:val="Standard"/>
-    <w:next w:val="Standard"/>
+    <w:basedOn w:val="Normal"/>
+    <w:next w:val="Normal"/>
     <w:qFormat/>
     <w:pPr>
       <w:spacing w:after="360"/>
@@ -2583,7 +2671,7 @@
   </w:style>
   <w:style w:type="paragraph" w:customStyle="1" w:styleId="Index">
     <w:name w:val="Index"/>
-    <w:basedOn w:val="Standard"/>
+    <w:basedOn w:val="Normal"/>
     <w:qFormat/>
     <w:pPr>
       <w:suppressLineNumbers/>
@@ -2592,10 +2680,10 @@
       <w:rFonts w:cs="Lohit Devanagari"/>
     </w:rPr>
   </w:style>
-  <w:style w:type="paragraph" w:styleId="Verzeichnis1">
+  <w:style w:type="paragraph" w:styleId="TOC1">
     <w:name w:val="toc 1"/>
-    <w:basedOn w:val="Standard"/>
-    <w:next w:val="Standard"/>
+    <w:basedOn w:val="Normal"/>
+    <w:next w:val="Normal"/>
     <w:autoRedefine/>
     <w:pPr>
       <w:tabs>
@@ -2609,10 +2697,10 @@
       <w:b/>
     </w:rPr>
   </w:style>
-  <w:style w:type="paragraph" w:styleId="Verzeichnis2">
+  <w:style w:type="paragraph" w:styleId="TOC2">
     <w:name w:val="toc 2"/>
-    <w:basedOn w:val="Verzeichnis1"/>
-    <w:next w:val="Standard"/>
+    <w:basedOn w:val="TOC1"/>
+    <w:next w:val="Normal"/>
     <w:autoRedefine/>
     <w:pPr>
       <w:tabs>
@@ -2624,10 +2712,10 @@
       <w:b w:val="0"/>
     </w:rPr>
   </w:style>
-  <w:style w:type="paragraph" w:styleId="Verzeichnis3">
+  <w:style w:type="paragraph" w:styleId="TOC3">
     <w:name w:val="toc 3"/>
-    <w:basedOn w:val="Verzeichnis2"/>
-    <w:next w:val="Standard"/>
+    <w:basedOn w:val="TOC2"/>
+    <w:next w:val="Normal"/>
     <w:autoRedefine/>
     <w:pPr>
       <w:tabs>
@@ -2636,14 +2724,14 @@
       <w:spacing w:before="60"/>
     </w:pPr>
   </w:style>
-  <w:style w:type="paragraph" w:styleId="Umschlagabsenderadresse">
+  <w:style w:type="paragraph" w:styleId="EnvelopeReturn">
     <w:name w:val="envelope return"/>
-    <w:basedOn w:val="Standard"/>
-    <w:qFormat/>
-  </w:style>
-  <w:style w:type="paragraph" w:styleId="Sprechblasentext">
+    <w:basedOn w:val="Normal"/>
+    <w:qFormat/>
+  </w:style>
+  <w:style w:type="paragraph" w:styleId="BalloonText">
     <w:name w:val="Balloon Text"/>
-    <w:basedOn w:val="Standard"/>
+    <w:basedOn w:val="Normal"/>
     <w:qFormat/>
     <w:pPr>
       <w:spacing w:before="0" w:line="240" w:lineRule="auto"/>
@@ -2656,7 +2744,7 @@
   </w:style>
   <w:style w:type="paragraph" w:customStyle="1" w:styleId="Computerprogramm">
     <w:name w:val="Computerprogramm"/>
-    <w:basedOn w:val="Standard"/>
+    <w:basedOn w:val="Normal"/>
     <w:qFormat/>
     <w:pPr>
       <w:tabs>
@@ -2689,18 +2777,18 @@
       <w:sz w:val="20"/>
     </w:rPr>
   </w:style>
-  <w:style w:type="paragraph" w:styleId="Literaturverzeichnis">
+  <w:style w:type="paragraph" w:styleId="Bibliography">
     <w:name w:val="Bibliography"/>
-    <w:basedOn w:val="Standard"/>
+    <w:basedOn w:val="Normal"/>
     <w:autoRedefine/>
     <w:qFormat/>
     <w:pPr>
       <w:jc w:val="left"/>
     </w:pPr>
   </w:style>
-  <w:style w:type="paragraph" w:styleId="Funotentext">
+  <w:style w:type="paragraph" w:styleId="FootnoteText">
     <w:name w:val="footnote text"/>
-    <w:basedOn w:val="Standard"/>
+    <w:basedOn w:val="Normal"/>
     <w:pPr>
       <w:tabs>
         <w:tab w:val="left" w:pos="284"/>
@@ -2712,9 +2800,9 @@
       <w:sz w:val="20"/>
     </w:rPr>
   </w:style>
-  <w:style w:type="paragraph" w:styleId="Kopfzeile">
+  <w:style w:type="paragraph" w:styleId="Header">
     <w:name w:val="header"/>
-    <w:basedOn w:val="Standard"/>
+    <w:basedOn w:val="Normal"/>
     <w:pPr>
       <w:pBdr>
         <w:bottom w:val="single" w:sz="4" w:space="1" w:color="000000"/>
@@ -2728,19 +2816,19 @@
       <w:sz w:val="20"/>
     </w:rPr>
   </w:style>
-  <w:style w:type="paragraph" w:styleId="Abbildungsverzeichnis">
+  <w:style w:type="paragraph" w:styleId="TableofFigures">
     <w:name w:val="table of figures"/>
-    <w:basedOn w:val="Verzeichnis3"/>
-    <w:next w:val="Standard"/>
+    <w:basedOn w:val="TOC3"/>
+    <w:next w:val="Normal"/>
     <w:autoRedefine/>
     <w:qFormat/>
     <w:pPr>
       <w:ind w:left="709" w:hanging="709"/>
     </w:pPr>
   </w:style>
-  <w:style w:type="paragraph" w:styleId="Aufzhlungszeichen2">
+  <w:style w:type="paragraph" w:styleId="ListBullet2">
     <w:name w:val="List Bullet 2"/>
-    <w:basedOn w:val="Standard"/>
+    <w:basedOn w:val="Normal"/>
     <w:qFormat/>
     <w:pPr>
       <w:tabs>
@@ -2751,8 +2839,8 @@
   </w:style>
   <w:style w:type="paragraph" w:customStyle="1" w:styleId="Abbildung">
     <w:name w:val="Abbildung"/>
-    <w:basedOn w:val="Standard"/>
-    <w:next w:val="Beschriftung"/>
+    <w:basedOn w:val="Normal"/>
+    <w:next w:val="Caption"/>
     <w:qFormat/>
     <w:pPr>
       <w:keepNext/>
@@ -2760,9 +2848,9 @@
       <w:jc w:val="center"/>
     </w:pPr>
   </w:style>
-  <w:style w:type="paragraph" w:styleId="Fuzeile">
+  <w:style w:type="paragraph" w:styleId="Footer">
     <w:name w:val="footer"/>
-    <w:basedOn w:val="Standard"/>
+    <w:basedOn w:val="Normal"/>
     <w:pPr>
       <w:tabs>
         <w:tab w:val="center" w:pos="4536"/>
@@ -2770,14 +2858,14 @@
       </w:tabs>
     </w:pPr>
   </w:style>
-  <w:style w:type="paragraph" w:styleId="Aufzhlungszeichen">
+  <w:style w:type="paragraph" w:styleId="ListBullet">
     <w:name w:val="List Bullet"/>
-    <w:basedOn w:val="Standard"/>
-    <w:qFormat/>
-  </w:style>
-  <w:style w:type="paragraph" w:styleId="Zitat">
+    <w:basedOn w:val="Normal"/>
+    <w:qFormat/>
+  </w:style>
+  <w:style w:type="paragraph" w:styleId="Quote">
     <w:name w:val="Quote"/>
-    <w:basedOn w:val="Standard"/>
+    <w:basedOn w:val="Normal"/>
     <w:qFormat/>
     <w:pPr>
       <w:ind w:left="680" w:right="680"/>
@@ -2786,28 +2874,28 @@
       <w:i/>
     </w:rPr>
   </w:style>
-  <w:style w:type="paragraph" w:styleId="Anrede">
+  <w:style w:type="paragraph" w:styleId="Salutation">
     <w:name w:val="Salutation"/>
-    <w:basedOn w:val="Standard"/>
-    <w:next w:val="Standard"/>
-  </w:style>
-  <w:style w:type="paragraph" w:styleId="Blocktext">
+    <w:basedOn w:val="Normal"/>
+    <w:next w:val="Normal"/>
+  </w:style>
+  <w:style w:type="paragraph" w:styleId="BlockText">
     <w:name w:val="Block Text"/>
-    <w:basedOn w:val="Standard"/>
+    <w:basedOn w:val="Normal"/>
     <w:qFormat/>
     <w:pPr>
       <w:ind w:left="1440" w:right="1440"/>
     </w:pPr>
   </w:style>
-  <w:style w:type="paragraph" w:styleId="Datum">
+  <w:style w:type="paragraph" w:styleId="Date">
     <w:name w:val="Date"/>
-    <w:basedOn w:val="Standard"/>
-    <w:next w:val="Standard"/>
-    <w:qFormat/>
-  </w:style>
-  <w:style w:type="paragraph" w:styleId="Dokumentstruktur">
+    <w:basedOn w:val="Normal"/>
+    <w:next w:val="Normal"/>
+    <w:qFormat/>
+  </w:style>
+  <w:style w:type="paragraph" w:styleId="DocumentMap">
     <w:name w:val="Document Map"/>
-    <w:basedOn w:val="Standard"/>
+    <w:basedOn w:val="Normal"/>
     <w:qFormat/>
     <w:pPr>
       <w:shd w:val="clear" w:color="auto" w:fill="000080"/>
@@ -2816,19 +2904,19 @@
       <w:rFonts w:ascii="Tahoma" w:hAnsi="Tahoma"/>
     </w:rPr>
   </w:style>
-  <w:style w:type="paragraph" w:styleId="Endnotentext">
+  <w:style w:type="paragraph" w:styleId="EndnoteText">
     <w:name w:val="endnote text"/>
-    <w:basedOn w:val="Standard"/>
-  </w:style>
-  <w:style w:type="paragraph" w:styleId="Fu-Endnotenberschrift">
+    <w:basedOn w:val="Normal"/>
+  </w:style>
+  <w:style w:type="paragraph" w:styleId="NoteHeading">
     <w:name w:val="Note Heading"/>
-    <w:basedOn w:val="Standard"/>
-    <w:next w:val="Standard"/>
-    <w:qFormat/>
-  </w:style>
-  <w:style w:type="paragraph" w:styleId="Gruformel">
+    <w:basedOn w:val="Normal"/>
+    <w:next w:val="Normal"/>
+    <w:qFormat/>
+  </w:style>
+  <w:style w:type="paragraph" w:styleId="Closing">
     <w:name w:val="Closing"/>
-    <w:basedOn w:val="Standard"/>
+    <w:basedOn w:val="Normal"/>
     <w:qFormat/>
     <w:pPr>
       <w:ind w:left="4252"/>
@@ -2836,8 +2924,8 @@
   </w:style>
   <w:style w:type="paragraph" w:styleId="Index1">
     <w:name w:val="index 1"/>
-    <w:basedOn w:val="Standard"/>
-    <w:next w:val="Standard"/>
+    <w:basedOn w:val="Normal"/>
+    <w:next w:val="Normal"/>
     <w:autoRedefine/>
     <w:qFormat/>
     <w:pPr>
@@ -2850,8 +2938,8 @@
   </w:style>
   <w:style w:type="paragraph" w:styleId="Index2">
     <w:name w:val="index 2"/>
-    <w:basedOn w:val="Standard"/>
-    <w:next w:val="Standard"/>
+    <w:basedOn w:val="Normal"/>
+    <w:next w:val="Normal"/>
     <w:autoRedefine/>
     <w:qFormat/>
     <w:pPr>
@@ -2861,8 +2949,8 @@
   </w:style>
   <w:style w:type="paragraph" w:styleId="Index3">
     <w:name w:val="index 3"/>
-    <w:basedOn w:val="Standard"/>
-    <w:next w:val="Standard"/>
+    <w:basedOn w:val="Normal"/>
+    <w:next w:val="Normal"/>
     <w:autoRedefine/>
     <w:qFormat/>
     <w:pPr>
@@ -2872,8 +2960,8 @@
   </w:style>
   <w:style w:type="paragraph" w:styleId="Index4">
     <w:name w:val="index 4"/>
-    <w:basedOn w:val="Standard"/>
-    <w:next w:val="Standard"/>
+    <w:basedOn w:val="Normal"/>
+    <w:next w:val="Normal"/>
     <w:autoRedefine/>
     <w:qFormat/>
     <w:pPr>
@@ -2883,8 +2971,8 @@
   </w:style>
   <w:style w:type="paragraph" w:styleId="Index5">
     <w:name w:val="index 5"/>
-    <w:basedOn w:val="Standard"/>
-    <w:next w:val="Standard"/>
+    <w:basedOn w:val="Normal"/>
+    <w:next w:val="Normal"/>
     <w:autoRedefine/>
     <w:qFormat/>
     <w:pPr>
@@ -2894,8 +2982,8 @@
   </w:style>
   <w:style w:type="paragraph" w:styleId="Index6">
     <w:name w:val="index 6"/>
-    <w:basedOn w:val="Standard"/>
-    <w:next w:val="Standard"/>
+    <w:basedOn w:val="Normal"/>
+    <w:next w:val="Normal"/>
     <w:autoRedefine/>
     <w:qFormat/>
     <w:pPr>
@@ -2905,8 +2993,8 @@
   </w:style>
   <w:style w:type="paragraph" w:styleId="Index7">
     <w:name w:val="index 7"/>
-    <w:basedOn w:val="Standard"/>
-    <w:next w:val="Standard"/>
+    <w:basedOn w:val="Normal"/>
+    <w:next w:val="Normal"/>
     <w:autoRedefine/>
     <w:qFormat/>
     <w:pPr>
@@ -2916,8 +3004,8 @@
   </w:style>
   <w:style w:type="paragraph" w:styleId="Index8">
     <w:name w:val="index 8"/>
-    <w:basedOn w:val="Standard"/>
-    <w:next w:val="Standard"/>
+    <w:basedOn w:val="Normal"/>
+    <w:next w:val="Normal"/>
     <w:autoRedefine/>
     <w:qFormat/>
     <w:pPr>
@@ -2927,8 +3015,8 @@
   </w:style>
   <w:style w:type="paragraph" w:styleId="Index9">
     <w:name w:val="index 9"/>
-    <w:basedOn w:val="Standard"/>
-    <w:next w:val="Standard"/>
+    <w:basedOn w:val="Normal"/>
+    <w:next w:val="Normal"/>
     <w:autoRedefine/>
     <w:qFormat/>
     <w:pPr>
@@ -2936,22 +3024,22 @@
       <w:ind w:left="1797" w:hanging="198"/>
     </w:pPr>
   </w:style>
-  <w:style w:type="paragraph" w:styleId="Indexberschrift">
+  <w:style w:type="paragraph" w:styleId="IndexHeading">
     <w:name w:val="index heading"/>
-    <w:basedOn w:val="Standard"/>
+    <w:basedOn w:val="Normal"/>
     <w:qFormat/>
     <w:rPr>
       <w:b/>
     </w:rPr>
   </w:style>
-  <w:style w:type="paragraph" w:styleId="Kommentartext">
+  <w:style w:type="paragraph" w:styleId="CommentText">
     <w:name w:val="annotation text"/>
-    <w:basedOn w:val="Standard"/>
-    <w:qFormat/>
-  </w:style>
-  <w:style w:type="paragraph" w:styleId="Aufzhlungszeichen3">
+    <w:basedOn w:val="Normal"/>
+    <w:qFormat/>
+  </w:style>
+  <w:style w:type="paragraph" w:styleId="ListBullet3">
     <w:name w:val="List Bullet 3"/>
-    <w:basedOn w:val="Standard"/>
+    <w:basedOn w:val="Normal"/>
     <w:qFormat/>
     <w:pPr>
       <w:tabs>
@@ -2960,9 +3048,9 @@
       <w:ind w:left="1077" w:hanging="357"/>
     </w:pPr>
   </w:style>
-  <w:style w:type="paragraph" w:styleId="Aufzhlungszeichen4">
+  <w:style w:type="paragraph" w:styleId="ListBullet4">
     <w:name w:val="List Bullet 4"/>
-    <w:basedOn w:val="Standard"/>
+    <w:basedOn w:val="Normal"/>
     <w:qFormat/>
     <w:pPr>
       <w:tabs>
@@ -2971,9 +3059,9 @@
       <w:ind w:left="1434" w:hanging="357"/>
     </w:pPr>
   </w:style>
-  <w:style w:type="paragraph" w:styleId="Aufzhlungszeichen5">
+  <w:style w:type="paragraph" w:styleId="ListBullet5">
     <w:name w:val="List Bullet 5"/>
-    <w:basedOn w:val="Standard"/>
+    <w:basedOn w:val="Normal"/>
     <w:qFormat/>
     <w:pPr>
       <w:tabs>
@@ -2982,9 +3070,9 @@
       <w:ind w:left="1797" w:hanging="357"/>
     </w:pPr>
   </w:style>
-  <w:style w:type="paragraph" w:styleId="Listennummer">
+  <w:style w:type="paragraph" w:styleId="ListNumber">
     <w:name w:val="List Number"/>
-    <w:basedOn w:val="Standard"/>
+    <w:basedOn w:val="Normal"/>
     <w:qFormat/>
     <w:pPr>
       <w:tabs>
@@ -2993,49 +3081,49 @@
       <w:ind w:left="357" w:hanging="357"/>
     </w:pPr>
   </w:style>
-  <w:style w:type="paragraph" w:styleId="Listenfortsetzung">
+  <w:style w:type="paragraph" w:styleId="ListContinue">
     <w:name w:val="List Continue"/>
-    <w:basedOn w:val="Standard"/>
+    <w:basedOn w:val="Normal"/>
     <w:qFormat/>
     <w:pPr>
       <w:ind w:left="357"/>
     </w:pPr>
   </w:style>
-  <w:style w:type="paragraph" w:styleId="Listenfortsetzung2">
+  <w:style w:type="paragraph" w:styleId="ListContinue2">
     <w:name w:val="List Continue 2"/>
-    <w:basedOn w:val="Standard"/>
+    <w:basedOn w:val="Normal"/>
     <w:qFormat/>
     <w:pPr>
       <w:ind w:left="720"/>
     </w:pPr>
   </w:style>
-  <w:style w:type="paragraph" w:styleId="Listenfortsetzung3">
+  <w:style w:type="paragraph" w:styleId="ListContinue3">
     <w:name w:val="List Continue 3"/>
-    <w:basedOn w:val="Standard"/>
+    <w:basedOn w:val="Normal"/>
     <w:qFormat/>
     <w:pPr>
       <w:ind w:left="1077"/>
     </w:pPr>
   </w:style>
-  <w:style w:type="paragraph" w:styleId="Listenfortsetzung4">
+  <w:style w:type="paragraph" w:styleId="ListContinue4">
     <w:name w:val="List Continue 4"/>
-    <w:basedOn w:val="Standard"/>
+    <w:basedOn w:val="Normal"/>
     <w:qFormat/>
     <w:pPr>
       <w:ind w:left="1440"/>
     </w:pPr>
   </w:style>
-  <w:style w:type="paragraph" w:styleId="Listenfortsetzung5">
+  <w:style w:type="paragraph" w:styleId="ListContinue5">
     <w:name w:val="List Continue 5"/>
-    <w:basedOn w:val="Standard"/>
+    <w:basedOn w:val="Normal"/>
     <w:qFormat/>
     <w:pPr>
       <w:ind w:left="1797"/>
     </w:pPr>
   </w:style>
-  <w:style w:type="paragraph" w:styleId="Listennummer2">
+  <w:style w:type="paragraph" w:styleId="ListNumber2">
     <w:name w:val="List Number 2"/>
-    <w:basedOn w:val="Standard"/>
+    <w:basedOn w:val="Normal"/>
     <w:qFormat/>
     <w:pPr>
       <w:tabs>
@@ -3044,9 +3132,9 @@
       <w:ind w:left="714" w:hanging="357"/>
     </w:pPr>
   </w:style>
-  <w:style w:type="paragraph" w:styleId="Listennummer3">
+  <w:style w:type="paragraph" w:styleId="ListNumber3">
     <w:name w:val="List Number 3"/>
-    <w:basedOn w:val="Standard"/>
+    <w:basedOn w:val="Normal"/>
     <w:qFormat/>
     <w:pPr>
       <w:tabs>
@@ -3055,9 +3143,9 @@
       <w:ind w:left="1077" w:hanging="357"/>
     </w:pPr>
   </w:style>
-  <w:style w:type="paragraph" w:styleId="Listennummer4">
+  <w:style w:type="paragraph" w:styleId="ListNumber4">
     <w:name w:val="List Number 4"/>
-    <w:basedOn w:val="Standard"/>
+    <w:basedOn w:val="Normal"/>
     <w:qFormat/>
     <w:pPr>
       <w:tabs>
@@ -3066,9 +3154,9 @@
       <w:ind w:left="1434" w:hanging="357"/>
     </w:pPr>
   </w:style>
-  <w:style w:type="paragraph" w:styleId="Listennummer5">
+  <w:style w:type="paragraph" w:styleId="ListNumber5">
     <w:name w:val="List Number 5"/>
-    <w:basedOn w:val="Standard"/>
+    <w:basedOn w:val="Normal"/>
     <w:qFormat/>
     <w:pPr>
       <w:tabs>
@@ -3077,7 +3165,7 @@
       <w:ind w:left="1797" w:hanging="357"/>
     </w:pPr>
   </w:style>
-  <w:style w:type="paragraph" w:styleId="Makrotext">
+  <w:style w:type="paragraph" w:styleId="MacroText">
     <w:name w:val="macro"/>
     <w:qFormat/>
     <w:pPr>
@@ -3099,9 +3187,9 @@
       <w:sz w:val="24"/>
     </w:rPr>
   </w:style>
-  <w:style w:type="paragraph" w:styleId="Nachrichtenkopf">
+  <w:style w:type="paragraph" w:styleId="MessageHeader">
     <w:name w:val="Message Header"/>
-    <w:basedOn w:val="Standard"/>
+    <w:basedOn w:val="Normal"/>
     <w:qFormat/>
     <w:pPr>
       <w:pBdr>
@@ -3114,33 +3202,33 @@
       <w:ind w:left="1134" w:hanging="1134"/>
     </w:pPr>
   </w:style>
-  <w:style w:type="paragraph" w:styleId="NurText">
+  <w:style w:type="paragraph" w:styleId="PlainText">
     <w:name w:val="Plain Text"/>
-    <w:basedOn w:val="Standard"/>
+    <w:basedOn w:val="Normal"/>
     <w:qFormat/>
     <w:rPr>
       <w:rFonts w:ascii="Courier New" w:hAnsi="Courier New"/>
     </w:rPr>
   </w:style>
-  <w:style w:type="paragraph" w:styleId="Standardeinzug">
+  <w:style w:type="paragraph" w:styleId="NormalIndent">
     <w:name w:val="Normal Indent"/>
-    <w:basedOn w:val="Standard"/>
+    <w:basedOn w:val="Normal"/>
     <w:qFormat/>
     <w:pPr>
       <w:ind w:left="708"/>
     </w:pPr>
   </w:style>
-  <w:style w:type="paragraph" w:styleId="Textkrper2">
+  <w:style w:type="paragraph" w:styleId="BodyText2">
     <w:name w:val="Body Text 2"/>
-    <w:basedOn w:val="Standard"/>
+    <w:basedOn w:val="Normal"/>
     <w:qFormat/>
     <w:pPr>
       <w:spacing w:after="120" w:line="480" w:lineRule="auto"/>
     </w:pPr>
   </w:style>
-  <w:style w:type="paragraph" w:styleId="Textkrper3">
+  <w:style w:type="paragraph" w:styleId="BodyText3">
     <w:name w:val="Body Text 3"/>
-    <w:basedOn w:val="Standard"/>
+    <w:basedOn w:val="Normal"/>
     <w:qFormat/>
     <w:pPr>
       <w:spacing w:after="120"/>
@@ -3149,25 +3237,25 @@
       <w:sz w:val="16"/>
     </w:rPr>
   </w:style>
-  <w:style w:type="paragraph" w:styleId="Textkrper-Zeileneinzug">
+  <w:style w:type="paragraph" w:styleId="BodyTextIndent">
     <w:name w:val="Body Text Indent"/>
-    <w:basedOn w:val="Textkrper"/>
+    <w:basedOn w:val="BodyText"/>
     <w:pPr>
       <w:ind w:firstLine="210"/>
     </w:pPr>
   </w:style>
-  <w:style w:type="paragraph" w:styleId="Textkrper-Einzug2">
+  <w:style w:type="paragraph" w:styleId="BodyTextIndent2">
     <w:name w:val="Body Text Indent 2"/>
-    <w:basedOn w:val="Standard"/>
+    <w:basedOn w:val="Normal"/>
     <w:qFormat/>
     <w:pPr>
       <w:spacing w:after="120" w:line="480" w:lineRule="auto"/>
       <w:ind w:left="283"/>
     </w:pPr>
   </w:style>
-  <w:style w:type="paragraph" w:styleId="Textkrper-Einzug3">
+  <w:style w:type="paragraph" w:styleId="BodyTextIndent3">
     <w:name w:val="Body Text Indent 3"/>
-    <w:basedOn w:val="Standard"/>
+    <w:basedOn w:val="Normal"/>
     <w:qFormat/>
     <w:pPr>
       <w:spacing w:after="120"/>
@@ -3177,18 +3265,18 @@
       <w:sz w:val="16"/>
     </w:rPr>
   </w:style>
-  <w:style w:type="paragraph" w:styleId="Textkrper-Erstzeileneinzug2">
+  <w:style w:type="paragraph" w:styleId="BodyTextFirstIndent2">
     <w:name w:val="Body Text First Indent 2"/>
-    <w:basedOn w:val="Textkrper-Zeileneinzug"/>
+    <w:basedOn w:val="BodyTextIndent"/>
     <w:qFormat/>
     <w:pPr>
       <w:ind w:left="283"/>
     </w:pPr>
   </w:style>
-  <w:style w:type="paragraph" w:styleId="Titel">
+  <w:style w:type="paragraph" w:styleId="Title">
     <w:name w:val="Title"/>
-    <w:basedOn w:val="Standard"/>
-    <w:next w:val="Untertitel"/>
+    <w:basedOn w:val="Normal"/>
+    <w:next w:val="Subtitle"/>
     <w:uiPriority w:val="10"/>
     <w:qFormat/>
     <w:pPr>
@@ -3203,9 +3291,9 @@
       <w:sz w:val="44"/>
     </w:rPr>
   </w:style>
-  <w:style w:type="paragraph" w:styleId="Untertitel">
+  <w:style w:type="paragraph" w:styleId="Subtitle">
     <w:name w:val="Subtitle"/>
-    <w:basedOn w:val="Standard"/>
+    <w:basedOn w:val="Normal"/>
     <w:uiPriority w:val="11"/>
     <w:qFormat/>
     <w:pPr>
@@ -3218,73 +3306,73 @@
       <w:sz w:val="32"/>
     </w:rPr>
   </w:style>
-  <w:style w:type="paragraph" w:styleId="Umschlagadresse">
+  <w:style w:type="paragraph" w:styleId="EnvelopeAddress">
     <w:name w:val="envelope address"/>
-    <w:basedOn w:val="Standard"/>
+    <w:basedOn w:val="Normal"/>
     <w:qFormat/>
     <w:pPr>
       <w:ind w:left="1"/>
     </w:pPr>
   </w:style>
-  <w:style w:type="paragraph" w:styleId="Unterschrift">
+  <w:style w:type="paragraph" w:styleId="Signature">
     <w:name w:val="Signature"/>
-    <w:basedOn w:val="Standard"/>
+    <w:basedOn w:val="Normal"/>
     <w:pPr>
       <w:ind w:left="4252"/>
     </w:pPr>
   </w:style>
-  <w:style w:type="paragraph" w:styleId="Verzeichnis4">
+  <w:style w:type="paragraph" w:styleId="TOC4">
     <w:name w:val="toc 4"/>
-    <w:basedOn w:val="Verzeichnis3"/>
-    <w:next w:val="Standard"/>
+    <w:basedOn w:val="TOC3"/>
+    <w:next w:val="Normal"/>
     <w:autoRedefine/>
   </w:style>
-  <w:style w:type="paragraph" w:styleId="Verzeichnis5">
+  <w:style w:type="paragraph" w:styleId="TOC5">
     <w:name w:val="toc 5"/>
-    <w:basedOn w:val="Verzeichnis4"/>
-    <w:next w:val="Standard"/>
+    <w:basedOn w:val="TOC4"/>
+    <w:next w:val="Normal"/>
     <w:autoRedefine/>
   </w:style>
-  <w:style w:type="paragraph" w:styleId="Verzeichnis6">
+  <w:style w:type="paragraph" w:styleId="TOC6">
     <w:name w:val="toc 6"/>
-    <w:basedOn w:val="Verzeichnis5"/>
-    <w:next w:val="Standard"/>
+    <w:basedOn w:val="TOC5"/>
+    <w:next w:val="Normal"/>
     <w:autoRedefine/>
   </w:style>
-  <w:style w:type="paragraph" w:styleId="Verzeichnis7">
+  <w:style w:type="paragraph" w:styleId="TOC7">
     <w:name w:val="toc 7"/>
-    <w:basedOn w:val="Verzeichnis6"/>
-    <w:next w:val="Standard"/>
+    <w:basedOn w:val="TOC6"/>
+    <w:next w:val="Normal"/>
     <w:autoRedefine/>
   </w:style>
-  <w:style w:type="paragraph" w:styleId="Verzeichnis8">
+  <w:style w:type="paragraph" w:styleId="TOC8">
     <w:name w:val="toc 8"/>
-    <w:basedOn w:val="Verzeichnis7"/>
-    <w:next w:val="Standard"/>
+    <w:basedOn w:val="TOC7"/>
+    <w:next w:val="Normal"/>
     <w:autoRedefine/>
   </w:style>
-  <w:style w:type="paragraph" w:styleId="Verzeichnis9">
+  <w:style w:type="paragraph" w:styleId="TOC9">
     <w:name w:val="toc 9"/>
-    <w:basedOn w:val="Verzeichnis8"/>
-    <w:next w:val="Standard"/>
+    <w:basedOn w:val="TOC8"/>
+    <w:next w:val="Normal"/>
     <w:autoRedefine/>
     <w:pPr>
       <w:outlineLvl w:val="8"/>
     </w:pPr>
   </w:style>
-  <w:style w:type="paragraph" w:styleId="RGV-berschrift">
+  <w:style w:type="paragraph" w:styleId="TOAHeading">
     <w:name w:val="toa heading"/>
-    <w:basedOn w:val="Standard"/>
-    <w:next w:val="Standard"/>
+    <w:basedOn w:val="Normal"/>
+    <w:next w:val="Normal"/>
     <w:qFormat/>
     <w:rPr>
       <w:b/>
     </w:rPr>
   </w:style>
-  <w:style w:type="paragraph" w:styleId="Rechtsgrundlagenverzeichnis">
+  <w:style w:type="paragraph" w:styleId="TableofAuthorities">
     <w:name w:val="table of authorities"/>
-    <w:basedOn w:val="Standard"/>
-    <w:next w:val="Standard"/>
+    <w:basedOn w:val="Normal"/>
+    <w:next w:val="Normal"/>
     <w:qFormat/>
     <w:pPr>
       <w:ind w:left="200" w:hanging="200"/>
@@ -3292,16 +3380,16 @@
   </w:style>
   <w:style w:type="paragraph" w:customStyle="1" w:styleId="Tabellenberschrift">
     <w:name w:val="Tabellenüberschrift"/>
-    <w:basedOn w:val="Beschriftung"/>
+    <w:basedOn w:val="Caption"/>
     <w:qFormat/>
     <w:pPr>
       <w:keepNext/>
       <w:spacing w:before="480" w:after="0"/>
     </w:pPr>
   </w:style>
-  <w:style w:type="paragraph" w:styleId="Kommentarthema">
+  <w:style w:type="paragraph" w:styleId="CommentSubject">
     <w:name w:val="annotation subject"/>
-    <w:basedOn w:val="Kommentartext"/>
+    <w:basedOn w:val="CommentText"/>
     <w:qFormat/>
     <w:pPr>
       <w:spacing w:line="240" w:lineRule="auto"/>
@@ -3314,20 +3402,20 @@
   </w:style>
   <w:style w:type="paragraph" w:customStyle="1" w:styleId="FrameContents">
     <w:name w:val="Frame Contents"/>
-    <w:basedOn w:val="Standard"/>
+    <w:basedOn w:val="Normal"/>
     <w:qFormat/>
   </w:style>
   <w:style w:type="paragraph" w:customStyle="1" w:styleId="TableContents">
     <w:name w:val="Table Contents"/>
-    <w:basedOn w:val="Standard"/>
+    <w:basedOn w:val="Normal"/>
     <w:qFormat/>
     <w:pPr>
       <w:suppressLineNumbers/>
     </w:pPr>
   </w:style>
-  <w:style w:type="paragraph" w:styleId="Listenabsatz">
+  <w:style w:type="paragraph" w:styleId="ListParagraph">
     <w:name w:val="List Paragraph"/>
-    <w:basedOn w:val="Standard"/>
+    <w:basedOn w:val="Normal"/>
     <w:uiPriority w:val="34"/>
     <w:qFormat/>
     <w:rsid w:val="00A94550"/>

</xml_diff>

<commit_message>
Anna: Diskussion Verfahren 2
</commit_message>
<xml_diff>
--- a/Versuch_Messsystemanalyse/Versuchsbericht.docx
+++ b/Versuch_Messsystemanalyse/Versuchsbericht.docx
@@ -1559,6 +1559,12 @@
       <w:r>
         <w:t>.</w:t>
       </w:r>
+      <w:r>
+        <w:t xml:space="preserve"> </w:t>
+      </w:r>
+      <w:r>
+        <w:t>Der Messprozess wird nach Verfahren 1 als geeignet eingestuft, die Messanleitung entspricht den Anforderungen. Die Bedingungen für die Durchführung des Verfahrens 2 ist somit erfüllt.</w:t>
+      </w:r>
     </w:p>
     <w:p/>
     <w:p>
@@ -1569,42 +1575,36 @@
         <w:t xml:space="preserve"> Die Lineare Regression verläuft als gerade durch den Ursprung ohne eine systematische Abweichung.</w:t>
       </w:r>
     </w:p>
-    <w:p>
-      <w:r>
-        <w:t xml:space="preserve">Der Messprozess wird nach Verfahren </w:t>
-      </w:r>
-      <w:r>
-        <w:t xml:space="preserve">1 </w:t>
-      </w:r>
-      <w:r>
-        <w:t>als geeignet eingestuft, die Messanleitung</w:t>
-      </w:r>
-      <w:r>
-        <w:t xml:space="preserve"> entspricht den Anfor</w:t>
-      </w:r>
-      <w:r>
-        <w:t>d</w:t>
-      </w:r>
-      <w:r>
-        <w:t>erungen</w:t>
-      </w:r>
-      <w:r>
-        <w:t>.</w:t>
-      </w:r>
-      <w:r>
-        <w:t xml:space="preserve"> </w:t>
-      </w:r>
-      <w:r>
-        <w:t>Die Bedingungen für die Durchführung des Verfahrens 2 ist somit erfüllt</w:t>
-      </w:r>
-      <w:r>
-        <w:t>.</w:t>
-      </w:r>
-    </w:p>
     <w:p/>
     <w:p>
       <w:r>
         <w:t xml:space="preserve">In Verfahren 2 zur Messsystemanalyse </w:t>
+      </w:r>
+      <w:r>
+        <w:t xml:space="preserve">beträgt die </w:t>
+      </w:r>
+      <w:r>
+        <w:t xml:space="preserve">Streuung der </w:t>
+      </w:r>
+      <w:r>
+        <w:t>Gage Repeatability and Reproducibility</w:t>
+      </w:r>
+      <w:r>
+        <w:t xml:space="preserve"> (GRR)</w:t>
+      </w:r>
+      <w:r>
+        <w:t xml:space="preserve"> zwischen 0.5 (Michael) und 2.9 (Anna), wobei Bennis Werte</w:t>
+      </w:r>
+      <w:r>
+        <w:t xml:space="preserve"> (31.6)</w:t>
+      </w:r>
+      <w:r>
+        <w:t xml:space="preserve"> als Messfehler angesehen werden, und somit nicht mit in die Messanalyse eingehen.</w:t>
+      </w:r>
+    </w:p>
+    <w:p>
+      <w:r>
+        <w:t>Da der GRR zwischen 0% und 20% liegt, ist das Messgerät, der Messbecher, geeignet für Flüssigkeitsabmessungen.</w:t>
       </w:r>
     </w:p>
     <w:p/>

</xml_diff>